<commit_message>
Show product  trang index
</commit_message>
<xml_diff>
--- a/Document/java play framework.docx
+++ b/Document/java play framework.docx
@@ -1145,7 +1145,7 @@
             <v:path o:extrusionok="f" gradientshapeok="t" o:connecttype="rect"/>
             <o:lock v:ext="edit" aspectratio="t"/>
           </v:shapetype>
-          <v:shape id="_x0000_i1030" type="#_x0000_t75" style="width:330.75pt;height:60pt">
+          <v:shape id="_x0000_i1025" type="#_x0000_t75" style="width:330.75pt;height:60pt">
             <v:imagedata r:id="rId8" o:title="config database"/>
           </v:shape>
         </w:pict>
@@ -1170,7 +1170,7 @@
       </w:pPr>
       <w:r>
         <w:pict>
-          <v:shape id="_x0000_i1031" type="#_x0000_t75" style="width:468pt;height:237pt">
+          <v:shape id="_x0000_i1026" type="#_x0000_t75" style="width:468pt;height:237pt">
             <v:imagedata r:id="rId9" o:title="connect success"/>
           </v:shape>
         </w:pict>
@@ -1187,8 +1187,6 @@
         <w:pStyle w:val="ListParagraph"/>
         <w:ind w:left="792"/>
       </w:pPr>
-      <w:bookmarkStart w:id="0" w:name="_GoBack"/>
-      <w:bookmarkEnd w:id="0"/>
     </w:p>
     <w:p>
       <w:pPr>
@@ -1452,7 +1450,7 @@
       </w:pPr>
       <w:r>
         <w:pict>
-          <v:shape id="_x0000_i1025" type="#_x0000_t75" style="width:468pt;height:186pt">
+          <v:shape id="_x0000_i1027" type="#_x0000_t75" style="width:468pt;height:186pt">
             <v:imagedata r:id="rId10" o:title="1sql"/>
           </v:shape>
         </w:pict>
@@ -1544,7 +1542,7 @@
       <w:r>
         <w:lastRenderedPageBreak/>
         <w:pict>
-          <v:shape id="_x0000_i1026" type="#_x0000_t75" style="width:436.5pt;height:4in">
+          <v:shape id="_x0000_i1028" type="#_x0000_t75" style="width:436.5pt;height:4in">
             <v:imagedata r:id="rId11" o:title="run script sql"/>
           </v:shape>
         </w:pict>
@@ -1855,7 +1853,7 @@
       <w:r>
         <w:lastRenderedPageBreak/>
         <w:pict>
-          <v:shape id="_x0000_i1027" type="#_x0000_t75" style="width:467.25pt;height:174pt">
+          <v:shape id="_x0000_i1029" type="#_x0000_t75" style="width:467.25pt;height:174pt">
             <v:imagedata r:id="rId12" o:title="2sql"/>
           </v:shape>
         </w:pict>
@@ -1889,7 +1887,7 @@
       </w:pPr>
       <w:r>
         <w:pict>
-          <v:shape id="_x0000_i1028" type="#_x0000_t75" style="width:467.25pt;height:82.5pt">
+          <v:shape id="_x0000_i1030" type="#_x0000_t75" style="width:467.25pt;height:82.5pt">
             <v:imagedata r:id="rId13" o:title="B"/>
           </v:shape>
         </w:pict>
@@ -1911,7 +1909,7 @@
       </w:r>
       <w:r>
         <w:pict>
-          <v:shape id="_x0000_i1029" type="#_x0000_t75" style="width:468pt;height:222pt">
+          <v:shape id="_x0000_i1031" type="#_x0000_t75" style="width:468pt;height:222pt">
             <v:imagedata r:id="rId14" o:title="merge"/>
           </v:shape>
         </w:pict>
@@ -1934,9 +1932,134 @@
     </w:p>
     <w:p>
       <w:pPr>
-        <w:pStyle w:val="ListParagraph"/>
-        <w:ind w:left="792"/>
-      </w:pPr>
+        <w:pStyle w:val="Heading2"/>
+      </w:pPr>
+      <w:r>
+        <w:t>Intercepter trong Java Play Framework.</w:t>
+      </w:r>
+    </w:p>
+    <w:p>
+      <w:r>
+        <w:t>Các bước để bắt các event như: start application, stop application, error,.. được thực hiện như sau:</w:t>
+      </w:r>
+    </w:p>
+    <w:p>
+      <w:pPr>
+        <w:pStyle w:val="ListParagraph"/>
+        <w:numPr>
+          <w:ilvl w:val="1"/>
+          <w:numId w:val="4"/>
+        </w:numPr>
+      </w:pPr>
+      <w:r>
+        <w:t>Tạo class “</w:t>
+      </w:r>
+      <w:r>
+        <w:rPr>
+          <w:b/>
+        </w:rPr>
+        <w:t>Global</w:t>
+      </w:r>
+      <w:r>
+        <w:t>” trong pakage “</w:t>
+      </w:r>
+      <w:r>
+        <w:rPr>
+          <w:b/>
+        </w:rPr>
+        <w:t>intercepter</w:t>
+      </w:r>
+      <w:r>
+        <w:t>”.</w:t>
+      </w:r>
+    </w:p>
+    <w:p>
+      <w:pPr>
+        <w:pStyle w:val="ListParagraph"/>
+        <w:numPr>
+          <w:ilvl w:val="1"/>
+          <w:numId w:val="4"/>
+        </w:numPr>
+      </w:pPr>
+      <w:r>
+        <w:lastRenderedPageBreak/>
+        <w:t>Class “</w:t>
+      </w:r>
+      <w:r>
+        <w:rPr>
+          <w:b/>
+        </w:rPr>
+        <w:t>Global</w:t>
+      </w:r>
+      <w:r>
+        <w:t>” kế thừa lớp “</w:t>
+      </w:r>
+      <w:r>
+        <w:rPr>
+          <w:b/>
+        </w:rPr>
+        <w:t>GlobalSettings</w:t>
+      </w:r>
+      <w:r>
+        <w:t>” và override lại các hàm Start, Stop, error.</w:t>
+      </w:r>
+    </w:p>
+    <w:p>
+      <w:pPr>
+        <w:pStyle w:val="ListParagraph"/>
+        <w:numPr>
+          <w:ilvl w:val="1"/>
+          <w:numId w:val="4"/>
+        </w:numPr>
+      </w:pPr>
+      <w:r>
+        <w:t>Thêm vào file “</w:t>
+      </w:r>
+      <w:r>
+        <w:rPr>
+          <w:b/>
+        </w:rPr>
+        <w:t>application.conf</w:t>
+      </w:r>
+      <w:r>
+        <w:t>” dòng “</w:t>
+      </w:r>
+      <w:r>
+        <w:rPr>
+          <w:b/>
+        </w:rPr>
+        <w:t>application.global=intercepter.Global</w:t>
+      </w:r>
+      <w:r>
+        <w:t>”</w:t>
+      </w:r>
+    </w:p>
+    <w:p>
+      <w:pPr>
+        <w:pStyle w:val="ListParagraph"/>
+        <w:ind w:left="1440"/>
+      </w:pPr>
+      <w:hyperlink r:id="rId15" w:history="1">
+        <w:r>
+          <w:rPr>
+            <w:rStyle w:val="Hyperlink"/>
+          </w:rPr>
+          <w:t>https://www.playframework.com/documentation/2.5.x/JavaErrorHandling</w:t>
+        </w:r>
+      </w:hyperlink>
+      <w:r>
+        <w:t xml:space="preserve"> </w:t>
+      </w:r>
+      <w:bookmarkStart w:id="0" w:name="_GoBack"/>
+      <w:bookmarkEnd w:id="0"/>
+    </w:p>
+    <w:p>
+      <w:pPr>
+        <w:pStyle w:val="Heading2"/>
+      </w:pPr>
+      <w:r>
+        <w:t>Tại sao lại sử dụng Result, CompletionStage&lt;Result&gt;  và cách sử dụng?</w:t>
+      </w:r>
     </w:p>
     <w:sectPr>
       <w:pgSz w:w="12240" w:h="15840"/>

</xml_diff>

<commit_message>
Cart: edit color product
</commit_message>
<xml_diff>
--- a/Document/java play framework.docx
+++ b/Document/java play framework.docx
@@ -2357,8 +2357,77 @@
         <w:pStyle w:val="ListParagraph"/>
         <w:ind w:left="792"/>
       </w:pPr>
+    </w:p>
+    <w:p>
+      <w:pPr>
+        <w:pStyle w:val="Heading2"/>
+      </w:pPr>
+      <w:r>
+        <w:lastRenderedPageBreak/>
+        <w:t>Sử dụng ebean trong play.</w:t>
+      </w:r>
+    </w:p>
+    <w:p>
+      <w:pPr>
+        <w:pStyle w:val="ListParagraph"/>
+      </w:pPr>
       <w:bookmarkStart w:id="0" w:name="_GoBack"/>
       <w:bookmarkEnd w:id="0"/>
+      <w:r>
+        <w:t>Bước 1: Trong file build.sbt, đổi câu lệnh thay đổi câu lệnh: “</w:t>
+      </w:r>
+      <w:r>
+        <w:rPr>
+          <w:b/>
+        </w:rPr>
+        <w:t>lazy val root = (project in file(".")).enablePlugins(PlayJava)</w:t>
+      </w:r>
+      <w:r>
+        <w:t>” thành “</w:t>
+      </w:r>
+      <w:r>
+        <w:rPr>
+          <w:b/>
+        </w:rPr>
+        <w:t>lazy val root = (project in file(".")).enablePlugins(PlayJava, PlayEbean)</w:t>
+      </w:r>
+      <w:r>
+        <w:t>”.</w:t>
+      </w:r>
+    </w:p>
+    <w:p>
+      <w:pPr>
+        <w:pStyle w:val="ListParagraph"/>
+      </w:pPr>
+      <w:r>
+        <w:t>Bước 2: Trong file plugins.sbt, thêm câu lệnh: “</w:t>
+      </w:r>
+      <w:r>
+        <w:rPr>
+          <w:b/>
+        </w:rPr>
+        <w:t>addSbtPlugin("com.typesafe.sbt" % "sbt-play-ebean" % "2.0.0")</w:t>
+      </w:r>
+      <w:r>
+        <w:t>”.</w:t>
+      </w:r>
+    </w:p>
+    <w:p>
+      <w:pPr>
+        <w:pStyle w:val="ListParagraph"/>
+      </w:pPr>
+      <w:r>
+        <w:t>Bước 3: import dòng lệnh trong file cần dùng: “</w:t>
+      </w:r>
+      <w:r>
+        <w:rPr>
+          <w:b/>
+        </w:rPr>
+        <w:t>import com.avaje.ebean</w:t>
+      </w:r>
+      <w:r>
+        <w:t>”.</w:t>
+      </w:r>
     </w:p>
     <w:p>
       <w:pPr>
@@ -3030,6 +3099,95 @@
     </w:lvl>
   </w:abstractNum>
   <w:abstractNum w:abstractNumId="6" w15:restartNumberingAfterBreak="0">
+    <w:nsid w:val="49DD642A"/>
+    <w:multiLevelType w:val="hybridMultilevel"/>
+    <w:tmpl w:val="FBE29458"/>
+    <w:lvl w:ilvl="0" w:tplc="0409000F">
+      <w:start w:val="1"/>
+      <w:numFmt w:val="decimal"/>
+      <w:lvlText w:val="%1."/>
+      <w:lvlJc w:val="left"/>
+      <w:pPr>
+        <w:ind w:left="720" w:hanging="360"/>
+      </w:pPr>
+      <w:rPr>
+        <w:rFonts w:hint="default"/>
+      </w:rPr>
+    </w:lvl>
+    <w:lvl w:ilvl="1" w:tplc="04090019">
+      <w:start w:val="1"/>
+      <w:numFmt w:val="lowerLetter"/>
+      <w:lvlText w:val="%2."/>
+      <w:lvlJc w:val="left"/>
+      <w:pPr>
+        <w:ind w:left="1440" w:hanging="360"/>
+      </w:pPr>
+    </w:lvl>
+    <w:lvl w:ilvl="2" w:tplc="0409001B" w:tentative="1">
+      <w:start w:val="1"/>
+      <w:numFmt w:val="lowerRoman"/>
+      <w:lvlText w:val="%3."/>
+      <w:lvlJc w:val="right"/>
+      <w:pPr>
+        <w:ind w:left="2160" w:hanging="180"/>
+      </w:pPr>
+    </w:lvl>
+    <w:lvl w:ilvl="3" w:tplc="0409000F" w:tentative="1">
+      <w:start w:val="1"/>
+      <w:numFmt w:val="decimal"/>
+      <w:lvlText w:val="%4."/>
+      <w:lvlJc w:val="left"/>
+      <w:pPr>
+        <w:ind w:left="2880" w:hanging="360"/>
+      </w:pPr>
+    </w:lvl>
+    <w:lvl w:ilvl="4" w:tplc="04090019" w:tentative="1">
+      <w:start w:val="1"/>
+      <w:numFmt w:val="lowerLetter"/>
+      <w:lvlText w:val="%5."/>
+      <w:lvlJc w:val="left"/>
+      <w:pPr>
+        <w:ind w:left="3600" w:hanging="360"/>
+      </w:pPr>
+    </w:lvl>
+    <w:lvl w:ilvl="5" w:tplc="0409001B" w:tentative="1">
+      <w:start w:val="1"/>
+      <w:numFmt w:val="lowerRoman"/>
+      <w:lvlText w:val="%6."/>
+      <w:lvlJc w:val="right"/>
+      <w:pPr>
+        <w:ind w:left="4320" w:hanging="180"/>
+      </w:pPr>
+    </w:lvl>
+    <w:lvl w:ilvl="6" w:tplc="0409000F" w:tentative="1">
+      <w:start w:val="1"/>
+      <w:numFmt w:val="decimal"/>
+      <w:lvlText w:val="%7."/>
+      <w:lvlJc w:val="left"/>
+      <w:pPr>
+        <w:ind w:left="5040" w:hanging="360"/>
+      </w:pPr>
+    </w:lvl>
+    <w:lvl w:ilvl="7" w:tplc="04090019" w:tentative="1">
+      <w:start w:val="1"/>
+      <w:numFmt w:val="lowerLetter"/>
+      <w:lvlText w:val="%8."/>
+      <w:lvlJc w:val="left"/>
+      <w:pPr>
+        <w:ind w:left="5760" w:hanging="360"/>
+      </w:pPr>
+    </w:lvl>
+    <w:lvl w:ilvl="8" w:tplc="0409001B" w:tentative="1">
+      <w:start w:val="1"/>
+      <w:numFmt w:val="lowerRoman"/>
+      <w:lvlText w:val="%9."/>
+      <w:lvlJc w:val="right"/>
+      <w:pPr>
+        <w:ind w:left="6480" w:hanging="180"/>
+      </w:pPr>
+    </w:lvl>
+  </w:abstractNum>
+  <w:abstractNum w:abstractNumId="7" w15:restartNumberingAfterBreak="0">
     <w:nsid w:val="4F3C6A3B"/>
     <w:multiLevelType w:val="multilevel"/>
     <w:tmpl w:val="3050DA1C"/>
@@ -3143,7 +3301,7 @@
       </w:pPr>
     </w:lvl>
   </w:abstractNum>
-  <w:abstractNum w:abstractNumId="7" w15:restartNumberingAfterBreak="0">
+  <w:abstractNum w:abstractNumId="8" w15:restartNumberingAfterBreak="0">
     <w:nsid w:val="5E3D080F"/>
     <w:multiLevelType w:val="multilevel"/>
     <w:tmpl w:val="73F4D8CC"/>
@@ -3254,7 +3412,7 @@
       </w:pPr>
     </w:lvl>
   </w:abstractNum>
-  <w:abstractNum w:abstractNumId="8" w15:restartNumberingAfterBreak="0">
+  <w:abstractNum w:abstractNumId="9" w15:restartNumberingAfterBreak="0">
     <w:nsid w:val="79172EFA"/>
     <w:multiLevelType w:val="hybridMultilevel"/>
     <w:tmpl w:val="1444D9CE"/>
@@ -3340,7 +3498,7 @@
       </w:pPr>
     </w:lvl>
   </w:abstractNum>
-  <w:abstractNum w:abstractNumId="9" w15:restartNumberingAfterBreak="0">
+  <w:abstractNum w:abstractNumId="10" w15:restartNumberingAfterBreak="0">
     <w:nsid w:val="7B3576DC"/>
     <w:multiLevelType w:val="hybridMultilevel"/>
     <w:tmpl w:val="63448850"/>
@@ -3428,22 +3586,22 @@
     </w:lvl>
   </w:abstractNum>
   <w:num w:numId="1">
-    <w:abstractNumId w:val="8"/>
+    <w:abstractNumId w:val="9"/>
   </w:num>
   <w:num w:numId="2">
-    <w:abstractNumId w:val="7"/>
+    <w:abstractNumId w:val="8"/>
   </w:num>
   <w:num w:numId="3">
     <w:abstractNumId w:val="3"/>
   </w:num>
   <w:num w:numId="4">
-    <w:abstractNumId w:val="6"/>
+    <w:abstractNumId w:val="7"/>
   </w:num>
   <w:num w:numId="5">
-    <w:abstractNumId w:val="7"/>
+    <w:abstractNumId w:val="8"/>
   </w:num>
   <w:num w:numId="6">
-    <w:abstractNumId w:val="9"/>
+    <w:abstractNumId w:val="10"/>
   </w:num>
   <w:num w:numId="7">
     <w:abstractNumId w:val="0"/>
@@ -3462,6 +3620,9 @@
   </w:num>
   <w:num w:numId="12">
     <w:abstractNumId w:val="1"/>
+  </w:num>
+  <w:num w:numId="13">
+    <w:abstractNumId w:val="6"/>
   </w:num>
 </w:numbering>
 </file>

</xml_diff>

<commit_message>
fix một số lỗi chức năng
</commit_message>
<xml_diff>
--- a/Document/java play framework.docx
+++ b/Document/java play framework.docx
@@ -5,8 +5,18 @@
     <w:p>
       <w:pPr>
         <w:pStyle w:val="Heading1"/>
-      </w:pPr>
-      <w:r>
+        <w:rPr>
+          <w:rFonts w:cs="Times New Roman"/>
+          <w:sz w:val="24"/>
+          <w:szCs w:val="24"/>
+        </w:rPr>
+      </w:pPr>
+      <w:r>
+        <w:rPr>
+          <w:rFonts w:cs="Times New Roman"/>
+          <w:sz w:val="24"/>
+          <w:szCs w:val="24"/>
+        </w:rPr>
         <w:t>Java Play Framework là gì?</w:t>
       </w:r>
     </w:p>
@@ -17,8 +27,18 @@
           <w:ilvl w:val="0"/>
           <w:numId w:val="10"/>
         </w:numPr>
-      </w:pPr>
-      <w:r>
+        <w:rPr>
+          <w:rFonts w:cs="Times New Roman"/>
+          <w:sz w:val="24"/>
+          <w:szCs w:val="24"/>
+        </w:rPr>
+      </w:pPr>
+      <w:r>
+        <w:rPr>
+          <w:rFonts w:cs="Times New Roman"/>
+          <w:sz w:val="24"/>
+          <w:szCs w:val="24"/>
+        </w:rPr>
         <w:t>Play! là Java Web Framework duy nhất không liên quan gì đến Servlet Specification, rất lightweight, đơn giản dễ hiểu. Học ko loằng ngoằng như một số Java Web Framework khác như JSF, Struts. Chạy ko cần Tomcat tôm củng, ko cần GlassFish hay JBoss gì hết. Framework có luôn built-in App-Server cực kỳ nhẹ + performant.</w:t>
       </w:r>
     </w:p>
@@ -29,16 +49,36 @@
           <w:ilvl w:val="0"/>
           <w:numId w:val="10"/>
         </w:numPr>
-      </w:pPr>
-      <w:r>
+        <w:rPr>
+          <w:rFonts w:cs="Times New Roman"/>
+          <w:sz w:val="24"/>
+          <w:szCs w:val="24"/>
+        </w:rPr>
+      </w:pPr>
+      <w:r>
+        <w:rPr>
+          <w:rFonts w:cs="Times New Roman"/>
+          <w:sz w:val="24"/>
+          <w:szCs w:val="24"/>
+        </w:rPr>
         <w:t>Nó nhằm mục đích  tối ưu hóa năng suất phát triển bằng cách sử dụng quy ước cấu hình.</w:t>
       </w:r>
     </w:p>
     <w:p>
       <w:pPr>
         <w:pStyle w:val="Heading1"/>
-      </w:pPr>
-      <w:r>
+        <w:rPr>
+          <w:rFonts w:cs="Times New Roman"/>
+          <w:sz w:val="24"/>
+          <w:szCs w:val="24"/>
+        </w:rPr>
+      </w:pPr>
+      <w:r>
+        <w:rPr>
+          <w:rFonts w:cs="Times New Roman"/>
+          <w:sz w:val="24"/>
+          <w:szCs w:val="24"/>
+        </w:rPr>
         <w:t>Điểm khác nhau giữa java play và các framework khác.</w:t>
       </w:r>
     </w:p>
@@ -49,14 +89,27 @@
           <w:ilvl w:val="0"/>
           <w:numId w:val="10"/>
         </w:numPr>
-      </w:pPr>
-      <w:r>
-        <w:rPr>
-          <w:b/>
+        <w:rPr>
+          <w:rFonts w:cs="Times New Roman"/>
+          <w:sz w:val="24"/>
+          <w:szCs w:val="24"/>
+        </w:rPr>
+      </w:pPr>
+      <w:r>
+        <w:rPr>
+          <w:rFonts w:cs="Times New Roman"/>
+          <w:b/>
+          <w:sz w:val="24"/>
+          <w:szCs w:val="24"/>
         </w:rPr>
         <w:t>Stateless</w:t>
       </w:r>
       <w:r>
+        <w:rPr>
+          <w:rFonts w:cs="Times New Roman"/>
+          <w:sz w:val="24"/>
+          <w:szCs w:val="24"/>
+        </w:rPr>
         <w:t>: Play 2 is full RESTful.</w:t>
       </w:r>
     </w:p>
@@ -67,14 +120,27 @@
           <w:ilvl w:val="0"/>
           <w:numId w:val="10"/>
         </w:numPr>
-      </w:pPr>
-      <w:r>
-        <w:rPr>
-          <w:b/>
+        <w:rPr>
+          <w:rFonts w:cs="Times New Roman"/>
+          <w:sz w:val="24"/>
+          <w:szCs w:val="24"/>
+        </w:rPr>
+      </w:pPr>
+      <w:r>
+        <w:rPr>
+          <w:rFonts w:cs="Times New Roman"/>
+          <w:b/>
+          <w:sz w:val="24"/>
+          <w:szCs w:val="24"/>
         </w:rPr>
         <w:t>Intergrated unit testing</w:t>
       </w:r>
       <w:r>
+        <w:rPr>
+          <w:rFonts w:cs="Times New Roman"/>
+          <w:sz w:val="24"/>
+          <w:szCs w:val="24"/>
+        </w:rPr>
         <w:t>: Junit and Selenium support is include in the core.</w:t>
       </w:r>
     </w:p>
@@ -85,14 +151,27 @@
           <w:ilvl w:val="0"/>
           <w:numId w:val="10"/>
         </w:numPr>
-      </w:pPr>
-      <w:r>
-        <w:rPr>
-          <w:b/>
+        <w:rPr>
+          <w:rFonts w:cs="Times New Roman"/>
+          <w:sz w:val="24"/>
+          <w:szCs w:val="24"/>
+        </w:rPr>
+      </w:pPr>
+      <w:r>
+        <w:rPr>
+          <w:rFonts w:cs="Times New Roman"/>
+          <w:b/>
+          <w:sz w:val="24"/>
+          <w:szCs w:val="24"/>
         </w:rPr>
         <w:t>API</w:t>
       </w:r>
       <w:r>
+        <w:rPr>
+          <w:rFonts w:cs="Times New Roman"/>
+          <w:sz w:val="24"/>
+          <w:szCs w:val="24"/>
+        </w:rPr>
         <w:t xml:space="preserve"> comes with most required elements built-in.</w:t>
       </w:r>
     </w:p>
@@ -103,17 +182,35 @@
           <w:ilvl w:val="0"/>
           <w:numId w:val="10"/>
         </w:numPr>
-      </w:pPr>
-      <w:r>
-        <w:rPr>
-          <w:b/>
+        <w:rPr>
+          <w:rFonts w:cs="Times New Roman"/>
+          <w:sz w:val="24"/>
+          <w:szCs w:val="24"/>
+        </w:rPr>
+      </w:pPr>
+      <w:r>
+        <w:rPr>
+          <w:rFonts w:cs="Times New Roman"/>
+          <w:b/>
+          <w:sz w:val="24"/>
+          <w:szCs w:val="24"/>
         </w:rPr>
         <w:t>Static methods</w:t>
       </w:r>
       <w:r>
+        <w:rPr>
+          <w:rFonts w:cs="Times New Roman"/>
+          <w:sz w:val="24"/>
+          <w:szCs w:val="24"/>
+        </w:rPr>
         <w:t>:</w:t>
       </w:r>
       <w:r>
+        <w:rPr>
+          <w:rFonts w:cs="Times New Roman"/>
+          <w:sz w:val="24"/>
+          <w:szCs w:val="24"/>
+        </w:rPr>
         <w:t xml:space="preserve"> all controller entry points are declared as static. After requests were made for this  to be customisable, Play 2.1 now supports other styles of controllers, so controller need not be staticl however this is still the default.</w:t>
       </w:r>
     </w:p>
@@ -124,14 +221,27 @@
           <w:ilvl w:val="0"/>
           <w:numId w:val="10"/>
         </w:numPr>
-      </w:pPr>
-      <w:r>
-        <w:rPr>
-          <w:b/>
+        <w:rPr>
+          <w:rFonts w:cs="Times New Roman"/>
+          <w:sz w:val="24"/>
+          <w:szCs w:val="24"/>
+        </w:rPr>
+      </w:pPr>
+      <w:r>
+        <w:rPr>
+          <w:rFonts w:cs="Times New Roman"/>
+          <w:b/>
+          <w:sz w:val="24"/>
+          <w:szCs w:val="24"/>
         </w:rPr>
         <w:t>Asynchronous I/O</w:t>
       </w:r>
       <w:r>
+        <w:rPr>
+          <w:rFonts w:cs="Times New Roman"/>
+          <w:sz w:val="24"/>
+          <w:szCs w:val="24"/>
+        </w:rPr>
         <w:t>: due to using JBoss Netty as its web server, Play can service long requests asynchronously rather than tying up HTTP threads doing business logic like Java EE frameworks that don't use the asynchronous support offered by Servlet 3.0.[17]</w:t>
       </w:r>
     </w:p>
@@ -142,14 +252,27 @@
           <w:ilvl w:val="0"/>
           <w:numId w:val="10"/>
         </w:numPr>
-      </w:pPr>
-      <w:r>
-        <w:rPr>
-          <w:b/>
+        <w:rPr>
+          <w:rFonts w:cs="Times New Roman"/>
+          <w:sz w:val="24"/>
+          <w:szCs w:val="24"/>
+        </w:rPr>
+      </w:pPr>
+      <w:r>
+        <w:rPr>
+          <w:rFonts w:cs="Times New Roman"/>
+          <w:b/>
+          <w:sz w:val="24"/>
+          <w:szCs w:val="24"/>
         </w:rPr>
         <w:t>Modular architecture</w:t>
       </w:r>
       <w:r>
+        <w:rPr>
+          <w:rFonts w:cs="Times New Roman"/>
+          <w:sz w:val="24"/>
+          <w:szCs w:val="24"/>
+        </w:rPr>
         <w:t>: like Ruby on Rails and Django, Play comes with the concept of modules.</w:t>
       </w:r>
     </w:p>
@@ -160,22 +283,45 @@
           <w:ilvl w:val="0"/>
           <w:numId w:val="10"/>
         </w:numPr>
-      </w:pPr>
-      <w:r>
-        <w:rPr>
-          <w:b/>
+        <w:rPr>
+          <w:rFonts w:cs="Times New Roman"/>
+          <w:sz w:val="24"/>
+          <w:szCs w:val="24"/>
+        </w:rPr>
+      </w:pPr>
+      <w:r>
+        <w:rPr>
+          <w:rFonts w:cs="Times New Roman"/>
+          <w:b/>
+          <w:sz w:val="24"/>
+          <w:szCs w:val="24"/>
         </w:rPr>
         <w:t>Native Scala support</w:t>
       </w:r>
       <w:r>
+        <w:rPr>
+          <w:rFonts w:cs="Times New Roman"/>
+          <w:sz w:val="24"/>
+          <w:szCs w:val="24"/>
+        </w:rPr>
         <w:t>: Play 2 uses Scala internally, but also exposes both a Scala API, and a Java API that is deliberately slightly different to fit in with Java conventions, and Play is completely interoperable with Java.</w:t>
       </w:r>
     </w:p>
     <w:p>
       <w:pPr>
         <w:pStyle w:val="Heading1"/>
-      </w:pPr>
-      <w:r>
+        <w:rPr>
+          <w:rFonts w:cs="Times New Roman"/>
+          <w:sz w:val="24"/>
+          <w:szCs w:val="24"/>
+        </w:rPr>
+      </w:pPr>
+      <w:r>
+        <w:rPr>
+          <w:rFonts w:cs="Times New Roman"/>
+          <w:sz w:val="24"/>
+          <w:szCs w:val="24"/>
+        </w:rPr>
         <w:t>Version 2.4</w:t>
       </w:r>
     </w:p>
@@ -186,8 +332,18 @@
           <w:ilvl w:val="0"/>
           <w:numId w:val="10"/>
         </w:numPr>
-      </w:pPr>
-      <w:r>
+        <w:rPr>
+          <w:rFonts w:cs="Times New Roman"/>
+          <w:sz w:val="24"/>
+          <w:szCs w:val="24"/>
+        </w:rPr>
+      </w:pPr>
+      <w:r>
+        <w:rPr>
+          <w:rFonts w:cs="Times New Roman"/>
+          <w:sz w:val="24"/>
+          <w:szCs w:val="24"/>
+        </w:rPr>
         <w:t>Dependency Injection.</w:t>
       </w:r>
     </w:p>
@@ -198,8 +354,18 @@
           <w:ilvl w:val="0"/>
           <w:numId w:val="10"/>
         </w:numPr>
-      </w:pPr>
-      <w:r>
+        <w:rPr>
+          <w:rFonts w:cs="Times New Roman"/>
+          <w:sz w:val="24"/>
+          <w:szCs w:val="24"/>
+        </w:rPr>
+      </w:pPr>
+      <w:r>
+        <w:rPr>
+          <w:rFonts w:cs="Times New Roman"/>
+          <w:sz w:val="24"/>
+          <w:szCs w:val="24"/>
+        </w:rPr>
         <w:t>Testing.</w:t>
       </w:r>
     </w:p>
@@ -210,8 +376,18 @@
           <w:ilvl w:val="0"/>
           <w:numId w:val="10"/>
         </w:numPr>
-      </w:pPr>
-      <w:r>
+        <w:rPr>
+          <w:rFonts w:cs="Times New Roman"/>
+          <w:sz w:val="24"/>
+          <w:szCs w:val="24"/>
+        </w:rPr>
+      </w:pPr>
+      <w:r>
+        <w:rPr>
+          <w:rFonts w:cs="Times New Roman"/>
+          <w:sz w:val="24"/>
+          <w:szCs w:val="24"/>
+        </w:rPr>
         <w:t>Embedding Play.</w:t>
       </w:r>
     </w:p>
@@ -222,8 +398,18 @@
           <w:ilvl w:val="0"/>
           <w:numId w:val="10"/>
         </w:numPr>
-      </w:pPr>
-      <w:r>
+        <w:rPr>
+          <w:rFonts w:cs="Times New Roman"/>
+          <w:sz w:val="24"/>
+          <w:szCs w:val="24"/>
+        </w:rPr>
+      </w:pPr>
+      <w:r>
+        <w:rPr>
+          <w:rFonts w:cs="Times New Roman"/>
+          <w:sz w:val="24"/>
+          <w:szCs w:val="24"/>
+        </w:rPr>
         <w:t>Aggregated reverse routers.</w:t>
       </w:r>
     </w:p>
@@ -234,8 +420,18 @@
           <w:ilvl w:val="0"/>
           <w:numId w:val="10"/>
         </w:numPr>
-      </w:pPr>
-      <w:r>
+        <w:rPr>
+          <w:rFonts w:cs="Times New Roman"/>
+          <w:sz w:val="24"/>
+          <w:szCs w:val="24"/>
+        </w:rPr>
+      </w:pPr>
+      <w:r>
+        <w:rPr>
+          <w:rFonts w:cs="Times New Roman"/>
+          <w:sz w:val="24"/>
+          <w:szCs w:val="24"/>
+        </w:rPr>
         <w:t>Java 8 support.</w:t>
       </w:r>
     </w:p>
@@ -246,8 +442,18 @@
           <w:ilvl w:val="0"/>
           <w:numId w:val="10"/>
         </w:numPr>
-      </w:pPr>
-      <w:r>
+        <w:rPr>
+          <w:rFonts w:cs="Times New Roman"/>
+          <w:sz w:val="24"/>
+          <w:szCs w:val="24"/>
+        </w:rPr>
+      </w:pPr>
+      <w:r>
+        <w:rPr>
+          <w:rFonts w:cs="Times New Roman"/>
+          <w:sz w:val="24"/>
+          <w:szCs w:val="24"/>
+        </w:rPr>
         <w:t>Maven/sbt standard layout.</w:t>
       </w:r>
     </w:p>
@@ -258,8 +464,18 @@
           <w:ilvl w:val="0"/>
           <w:numId w:val="10"/>
         </w:numPr>
-      </w:pPr>
-      <w:r>
+        <w:rPr>
+          <w:rFonts w:cs="Times New Roman"/>
+          <w:sz w:val="24"/>
+          <w:szCs w:val="24"/>
+        </w:rPr>
+      </w:pPr>
+      <w:r>
+        <w:rPr>
+          <w:rFonts w:cs="Times New Roman"/>
+          <w:sz w:val="24"/>
+          <w:szCs w:val="24"/>
+        </w:rPr>
         <w:t>Anorm.</w:t>
       </w:r>
     </w:p>
@@ -270,8 +486,18 @@
           <w:ilvl w:val="0"/>
           <w:numId w:val="10"/>
         </w:numPr>
-      </w:pPr>
-      <w:r>
+        <w:rPr>
+          <w:rFonts w:cs="Times New Roman"/>
+          <w:sz w:val="24"/>
+          <w:szCs w:val="24"/>
+        </w:rPr>
+      </w:pPr>
+      <w:r>
+        <w:rPr>
+          <w:rFonts w:cs="Times New Roman"/>
+          <w:sz w:val="24"/>
+          <w:szCs w:val="24"/>
+        </w:rPr>
         <w:t>Ebean.</w:t>
       </w:r>
     </w:p>
@@ -282,8 +508,18 @@
           <w:ilvl w:val="0"/>
           <w:numId w:val="10"/>
         </w:numPr>
-      </w:pPr>
-      <w:r>
+        <w:rPr>
+          <w:rFonts w:cs="Times New Roman"/>
+          <w:sz w:val="24"/>
+          <w:szCs w:val="24"/>
+        </w:rPr>
+      </w:pPr>
+      <w:r>
+        <w:rPr>
+          <w:rFonts w:cs="Times New Roman"/>
+          <w:sz w:val="24"/>
+          <w:szCs w:val="24"/>
+        </w:rPr>
         <w:t>HikariCP.</w:t>
       </w:r>
     </w:p>
@@ -294,8 +530,18 @@
           <w:ilvl w:val="0"/>
           <w:numId w:val="10"/>
         </w:numPr>
-      </w:pPr>
-      <w:r>
+        <w:rPr>
+          <w:rFonts w:cs="Times New Roman"/>
+          <w:sz w:val="24"/>
+          <w:szCs w:val="24"/>
+        </w:rPr>
+      </w:pPr>
+      <w:r>
+        <w:rPr>
+          <w:rFonts w:cs="Times New Roman"/>
+          <w:sz w:val="24"/>
+          <w:szCs w:val="24"/>
+        </w:rPr>
         <w:t>WS.</w:t>
       </w:r>
     </w:p>
@@ -306,31 +552,70 @@
           <w:ilvl w:val="0"/>
           <w:numId w:val="10"/>
         </w:numPr>
-      </w:pPr>
-      <w:r>
+        <w:rPr>
+          <w:rFonts w:cs="Times New Roman"/>
+          <w:sz w:val="24"/>
+          <w:szCs w:val="24"/>
+        </w:rPr>
+      </w:pPr>
+      <w:r>
+        <w:rPr>
+          <w:rFonts w:cs="Times New Roman"/>
+          <w:sz w:val="24"/>
+          <w:szCs w:val="24"/>
+        </w:rPr>
         <w:t>Experimental Features</w:t>
       </w:r>
     </w:p>
     <w:p>
       <w:pPr>
         <w:pStyle w:val="Heading1"/>
-      </w:pPr>
-      <w:r>
-        <w:lastRenderedPageBreak/>
+        <w:rPr>
+          <w:rFonts w:cs="Times New Roman"/>
+          <w:sz w:val="24"/>
+          <w:szCs w:val="24"/>
+        </w:rPr>
+      </w:pPr>
+      <w:r>
+        <w:rPr>
+          <w:rFonts w:cs="Times New Roman"/>
+          <w:sz w:val="24"/>
+          <w:szCs w:val="24"/>
+        </w:rPr>
         <w:t>Hướng dẫ</w:t>
       </w:r>
       <w:r>
+        <w:rPr>
+          <w:rFonts w:cs="Times New Roman"/>
+          <w:sz w:val="24"/>
+          <w:szCs w:val="24"/>
+        </w:rPr>
         <w:t>n tạo</w:t>
       </w:r>
       <w:r>
+        <w:rPr>
+          <w:rFonts w:cs="Times New Roman"/>
+          <w:sz w:val="24"/>
+          <w:szCs w:val="24"/>
+        </w:rPr>
         <w:t xml:space="preserve"> project play framework.</w:t>
       </w:r>
     </w:p>
     <w:p>
       <w:pPr>
         <w:pStyle w:val="Heading2"/>
-      </w:pPr>
-      <w:r>
+        <w:rPr>
+          <w:rFonts w:cs="Times New Roman"/>
+          <w:sz w:val="24"/>
+          <w:szCs w:val="24"/>
+        </w:rPr>
+      </w:pPr>
+      <w:r>
+        <w:rPr>
+          <w:rFonts w:cs="Times New Roman"/>
+          <w:sz w:val="24"/>
+          <w:szCs w:val="24"/>
+        </w:rPr>
         <w:t>Tạo project và chạy trên localhost.</w:t>
       </w:r>
     </w:p>
@@ -341,37 +626,78 @@
           <w:ilvl w:val="0"/>
           <w:numId w:val="10"/>
         </w:numPr>
-      </w:pPr>
-      <w:r>
+        <w:rPr>
+          <w:rFonts w:cs="Times New Roman"/>
+          <w:sz w:val="24"/>
+          <w:szCs w:val="24"/>
+        </w:rPr>
+      </w:pPr>
+      <w:r>
+        <w:rPr>
+          <w:rFonts w:cs="Times New Roman"/>
+          <w:sz w:val="24"/>
+          <w:szCs w:val="24"/>
+        </w:rPr>
         <w:t xml:space="preserve">Download </w:t>
       </w:r>
       <w:r>
+        <w:rPr>
+          <w:rFonts w:cs="Times New Roman"/>
+          <w:sz w:val="24"/>
+          <w:szCs w:val="24"/>
+        </w:rPr>
         <w:t>play version mới nhất</w:t>
       </w:r>
       <w:r>
+        <w:rPr>
+          <w:rFonts w:cs="Times New Roman"/>
+          <w:sz w:val="24"/>
+          <w:szCs w:val="24"/>
+        </w:rPr>
         <w:t>. Hiện tại bản mới nhất là “</w:t>
       </w:r>
       <w:r>
         <w:rPr>
-          <w:b/>
+          <w:rFonts w:cs="Times New Roman"/>
+          <w:b/>
+          <w:sz w:val="24"/>
+          <w:szCs w:val="24"/>
         </w:rPr>
         <w:t>2.4.6</w:t>
       </w:r>
       <w:r>
+        <w:rPr>
+          <w:rFonts w:cs="Times New Roman"/>
+          <w:sz w:val="24"/>
+          <w:szCs w:val="24"/>
+        </w:rPr>
         <w:t>”</w:t>
       </w:r>
       <w:r>
+        <w:rPr>
+          <w:rFonts w:cs="Times New Roman"/>
+          <w:sz w:val="24"/>
+          <w:szCs w:val="24"/>
+        </w:rPr>
         <w:t xml:space="preserve">. Chú ý là bản offline distribution theo đường link. </w:t>
       </w:r>
       <w:hyperlink r:id="rId5" w:history="1">
         <w:r>
           <w:rPr>
             <w:rStyle w:val="Hyperlink"/>
+            <w:rFonts w:cs="Times New Roman"/>
+            <w:sz w:val="24"/>
+            <w:szCs w:val="24"/>
           </w:rPr>
           <w:t>https://www.playframework.com/download</w:t>
         </w:r>
       </w:hyperlink>
       <w:r>
+        <w:rPr>
+          <w:rFonts w:cs="Times New Roman"/>
+          <w:sz w:val="24"/>
+          <w:szCs w:val="24"/>
+        </w:rPr>
         <w:t xml:space="preserve"> </w:t>
       </w:r>
     </w:p>
@@ -379,11 +705,20 @@
       <w:pPr>
         <w:pStyle w:val="ListParagraph"/>
         <w:ind w:left="792"/>
-      </w:pPr>
-      <w:r>
-        <w:rPr>
+        <w:rPr>
+          <w:rFonts w:cs="Times New Roman"/>
+          <w:sz w:val="24"/>
+          <w:szCs w:val="24"/>
+        </w:rPr>
+      </w:pPr>
+      <w:r>
+        <w:rPr>
+          <w:rFonts w:cs="Times New Roman"/>
           <w:noProof/>
-        </w:rPr>
+          <w:sz w:val="24"/>
+          <w:szCs w:val="24"/>
+        </w:rPr>
+        <w:lastRenderedPageBreak/>
         <w:drawing>
           <wp:inline distT="0" distB="0" distL="0" distR="0">
             <wp:extent cx="5943600" cy="3167599"/>
@@ -441,17 +776,35 @@
           <w:ilvl w:val="0"/>
           <w:numId w:val="10"/>
         </w:numPr>
-      </w:pPr>
-      <w:r>
+        <w:rPr>
+          <w:rFonts w:cs="Times New Roman"/>
+          <w:sz w:val="24"/>
+          <w:szCs w:val="24"/>
+        </w:rPr>
+      </w:pPr>
+      <w:r>
+        <w:rPr>
+          <w:rFonts w:cs="Times New Roman"/>
+          <w:sz w:val="24"/>
+          <w:szCs w:val="24"/>
+        </w:rPr>
         <w:t xml:space="preserve">Ở đây mình sẽ giải nén gói “typesafe-activator-1.3.7” được tải về và để ở thư mục ổ </w:t>
       </w:r>
       <w:r>
         <w:rPr>
-          <w:b/>
+          <w:rFonts w:cs="Times New Roman"/>
+          <w:b/>
+          <w:sz w:val="24"/>
+          <w:szCs w:val="24"/>
         </w:rPr>
         <w:t>C:\play\2.4.6</w:t>
       </w:r>
       <w:r>
+        <w:rPr>
+          <w:rFonts w:cs="Times New Roman"/>
+          <w:sz w:val="24"/>
+          <w:szCs w:val="24"/>
+        </w:rPr>
         <w:t>.</w:t>
       </w:r>
     </w:p>
@@ -462,8 +815,18 @@
           <w:ilvl w:val="0"/>
           <w:numId w:val="10"/>
         </w:numPr>
-      </w:pPr>
-      <w:r>
+        <w:rPr>
+          <w:rFonts w:cs="Times New Roman"/>
+          <w:sz w:val="24"/>
+          <w:szCs w:val="24"/>
+        </w:rPr>
+      </w:pPr>
+      <w:r>
+        <w:rPr>
+          <w:rFonts w:cs="Times New Roman"/>
+          <w:sz w:val="24"/>
+          <w:szCs w:val="24"/>
+        </w:rPr>
         <w:t>Tiếp tục bạn mở command line dòng lệnh lên. Di chuyển đến đường dẫn bạn để gói giải nén vừa tải. Ở đây mình là: C:\play\2.4.6.</w:t>
       </w:r>
     </w:p>
@@ -474,17 +837,35 @@
           <w:ilvl w:val="0"/>
           <w:numId w:val="10"/>
         </w:numPr>
-      </w:pPr>
-      <w:r>
+        <w:rPr>
+          <w:rFonts w:cs="Times New Roman"/>
+          <w:sz w:val="24"/>
+          <w:szCs w:val="24"/>
+        </w:rPr>
+      </w:pPr>
+      <w:r>
+        <w:rPr>
+          <w:rFonts w:cs="Times New Roman"/>
+          <w:sz w:val="24"/>
+          <w:szCs w:val="24"/>
+        </w:rPr>
         <w:t>Gõ dòng lệnh: “</w:t>
       </w:r>
       <w:r>
         <w:rPr>
-          <w:b/>
+          <w:rFonts w:cs="Times New Roman"/>
+          <w:b/>
+          <w:sz w:val="24"/>
+          <w:szCs w:val="24"/>
         </w:rPr>
         <w:t>activator new</w:t>
       </w:r>
       <w:r>
+        <w:rPr>
+          <w:rFonts w:cs="Times New Roman"/>
+          <w:sz w:val="24"/>
+          <w:szCs w:val="24"/>
+        </w:rPr>
         <w:t xml:space="preserve">”. Tác dụng của dòng lệnh này sẽ cho bạn thấy các template mà bạn có thể tạo project. </w:t>
       </w:r>
     </w:p>
@@ -495,17 +876,35 @@
           <w:ilvl w:val="0"/>
           <w:numId w:val="10"/>
         </w:numPr>
-      </w:pPr>
-      <w:r>
+        <w:rPr>
+          <w:rFonts w:cs="Times New Roman"/>
+          <w:sz w:val="24"/>
+          <w:szCs w:val="24"/>
+        </w:rPr>
+      </w:pPr>
+      <w:r>
+        <w:rPr>
+          <w:rFonts w:cs="Times New Roman"/>
+          <w:sz w:val="24"/>
+          <w:szCs w:val="24"/>
+        </w:rPr>
         <w:t>Ở phạm vi tìm hiểu thì mình chọn số “</w:t>
       </w:r>
       <w:r>
         <w:rPr>
-          <w:b/>
+          <w:rFonts w:cs="Times New Roman"/>
+          <w:b/>
+          <w:sz w:val="24"/>
+          <w:szCs w:val="24"/>
         </w:rPr>
         <w:t>5</w:t>
       </w:r>
       <w:r>
+        <w:rPr>
+          <w:rFonts w:cs="Times New Roman"/>
+          <w:sz w:val="24"/>
+          <w:szCs w:val="24"/>
+        </w:rPr>
         <w:t>”.</w:t>
       </w:r>
     </w:p>
@@ -516,26 +915,52 @@
           <w:ilvl w:val="0"/>
           <w:numId w:val="10"/>
         </w:numPr>
-      </w:pPr>
-      <w:r>
+        <w:rPr>
+          <w:rFonts w:cs="Times New Roman"/>
+          <w:sz w:val="24"/>
+          <w:szCs w:val="24"/>
+        </w:rPr>
+      </w:pPr>
+      <w:r>
+        <w:rPr>
+          <w:rFonts w:cs="Times New Roman"/>
+          <w:sz w:val="24"/>
+          <w:szCs w:val="24"/>
+        </w:rPr>
         <w:t>Tiếp tục nhập “</w:t>
       </w:r>
       <w:r>
         <w:rPr>
-          <w:b/>
+          <w:rFonts w:cs="Times New Roman"/>
+          <w:b/>
+          <w:sz w:val="24"/>
+          <w:szCs w:val="24"/>
         </w:rPr>
         <w:t>name</w:t>
       </w:r>
       <w:r>
+        <w:rPr>
+          <w:rFonts w:cs="Times New Roman"/>
+          <w:sz w:val="24"/>
+          <w:szCs w:val="24"/>
+        </w:rPr>
         <w:t>” cho project: “</w:t>
       </w:r>
       <w:r>
         <w:rPr>
-          <w:b/>
+          <w:rFonts w:cs="Times New Roman"/>
+          <w:b/>
+          <w:sz w:val="24"/>
+          <w:szCs w:val="24"/>
         </w:rPr>
         <w:t>play-java-intro-1</w:t>
       </w:r>
       <w:r>
+        <w:rPr>
+          <w:rFonts w:cs="Times New Roman"/>
+          <w:sz w:val="24"/>
+          <w:szCs w:val="24"/>
+        </w:rPr>
         <w:t>”.</w:t>
       </w:r>
     </w:p>
@@ -546,38 +971,77 @@
           <w:ilvl w:val="0"/>
           <w:numId w:val="10"/>
         </w:numPr>
-      </w:pPr>
-      <w:r>
+        <w:rPr>
+          <w:rFonts w:cs="Times New Roman"/>
+          <w:sz w:val="24"/>
+          <w:szCs w:val="24"/>
+        </w:rPr>
+      </w:pPr>
+      <w:r>
+        <w:rPr>
+          <w:rFonts w:cs="Times New Roman"/>
+          <w:sz w:val="24"/>
+          <w:szCs w:val="24"/>
+        </w:rPr>
         <w:t>Vậy là bạn đã tạo xong project “</w:t>
       </w:r>
       <w:r>
         <w:rPr>
-          <w:b/>
+          <w:rFonts w:cs="Times New Roman"/>
+          <w:b/>
+          <w:sz w:val="24"/>
+          <w:szCs w:val="24"/>
         </w:rPr>
         <w:t>java play framework</w:t>
       </w:r>
       <w:r>
+        <w:rPr>
+          <w:rFonts w:cs="Times New Roman"/>
+          <w:sz w:val="24"/>
+          <w:szCs w:val="24"/>
+        </w:rPr>
         <w:t xml:space="preserve">”. Tiếp tục, chúng ta sẽ </w:t>
       </w:r>
       <w:r>
         <w:rPr>
-          <w:b/>
+          <w:rFonts w:cs="Times New Roman"/>
+          <w:b/>
+          <w:sz w:val="24"/>
+          <w:szCs w:val="24"/>
         </w:rPr>
         <w:t>run</w:t>
       </w:r>
       <w:r>
+        <w:rPr>
+          <w:rFonts w:cs="Times New Roman"/>
+          <w:sz w:val="24"/>
+          <w:szCs w:val="24"/>
+        </w:rPr>
         <w:t xml:space="preserve"> project và xem kết quả.</w:t>
       </w:r>
       <w:r>
+        <w:rPr>
+          <w:rFonts w:cs="Times New Roman"/>
+          <w:sz w:val="24"/>
+          <w:szCs w:val="24"/>
+        </w:rPr>
         <w:t xml:space="preserve"> Trước hết bạn phải di chuyển vào project vừa tạo. Ở đây mình là: “</w:t>
       </w:r>
       <w:r>
         <w:rPr>
-          <w:b/>
+          <w:rFonts w:cs="Times New Roman"/>
+          <w:b/>
+          <w:sz w:val="24"/>
+          <w:szCs w:val="24"/>
         </w:rPr>
         <w:t>cd play-java-intro-1</w:t>
       </w:r>
       <w:r>
+        <w:rPr>
+          <w:rFonts w:cs="Times New Roman"/>
+          <w:sz w:val="24"/>
+          <w:szCs w:val="24"/>
+        </w:rPr>
         <w:t>”.</w:t>
       </w:r>
     </w:p>
@@ -588,29 +1052,60 @@
           <w:ilvl w:val="0"/>
           <w:numId w:val="10"/>
         </w:numPr>
-      </w:pPr>
-      <w:r>
+        <w:rPr>
+          <w:rFonts w:cs="Times New Roman"/>
+          <w:sz w:val="24"/>
+          <w:szCs w:val="24"/>
+        </w:rPr>
+      </w:pPr>
+      <w:r>
+        <w:rPr>
+          <w:rFonts w:cs="Times New Roman"/>
+          <w:sz w:val="24"/>
+          <w:szCs w:val="24"/>
+        </w:rPr>
         <w:t>Nhập câu lệnh “</w:t>
       </w:r>
       <w:r>
         <w:rPr>
-          <w:b/>
+          <w:rFonts w:cs="Times New Roman"/>
+          <w:b/>
+          <w:sz w:val="24"/>
+          <w:szCs w:val="24"/>
         </w:rPr>
         <w:t>activator run</w:t>
       </w:r>
       <w:r>
+        <w:rPr>
+          <w:rFonts w:cs="Times New Roman"/>
+          <w:sz w:val="24"/>
+          <w:szCs w:val="24"/>
+        </w:rPr>
         <w:t>” để chạy project.</w:t>
       </w:r>
       <w:r>
+        <w:rPr>
+          <w:rFonts w:cs="Times New Roman"/>
+          <w:sz w:val="24"/>
+          <w:szCs w:val="24"/>
+        </w:rPr>
         <w:t xml:space="preserve"> Mở trình duyệt và nhập địa chỉ: “</w:t>
       </w:r>
       <w:r>
         <w:rPr>
-          <w:b/>
+          <w:rFonts w:cs="Times New Roman"/>
+          <w:b/>
+          <w:sz w:val="24"/>
+          <w:szCs w:val="24"/>
         </w:rPr>
         <w:t>localhost:9000</w:t>
       </w:r>
       <w:r>
+        <w:rPr>
+          <w:rFonts w:cs="Times New Roman"/>
+          <w:sz w:val="24"/>
+          <w:szCs w:val="24"/>
+        </w:rPr>
         <w:t>” để xem kết quả.</w:t>
       </w:r>
     </w:p>
@@ -621,10 +1116,18 @@
           <w:ilvl w:val="0"/>
           <w:numId w:val="10"/>
         </w:numPr>
-      </w:pPr>
-      <w:r>
-        <w:rPr>
+        <w:rPr>
+          <w:rFonts w:cs="Times New Roman"/>
+          <w:sz w:val="24"/>
+          <w:szCs w:val="24"/>
+        </w:rPr>
+      </w:pPr>
+      <w:r>
+        <w:rPr>
+          <w:rFonts w:cs="Times New Roman"/>
           <w:noProof/>
+          <w:sz w:val="24"/>
+          <w:szCs w:val="24"/>
         </w:rPr>
         <w:lastRenderedPageBreak/>
         <w:drawing>
@@ -667,14 +1170,34 @@
     <w:p>
       <w:pPr>
         <w:pStyle w:val="Heading2"/>
-      </w:pPr>
-      <w:r>
+        <w:rPr>
+          <w:rFonts w:cs="Times New Roman"/>
+          <w:sz w:val="24"/>
+          <w:szCs w:val="24"/>
+        </w:rPr>
+      </w:pPr>
+      <w:r>
+        <w:rPr>
+          <w:rFonts w:cs="Times New Roman"/>
+          <w:sz w:val="24"/>
+          <w:szCs w:val="24"/>
+        </w:rPr>
         <w:t>Mở project bằng eclipse</w:t>
       </w:r>
       <w:r>
+        <w:rPr>
+          <w:rFonts w:cs="Times New Roman"/>
+          <w:sz w:val="24"/>
+          <w:szCs w:val="24"/>
+        </w:rPr>
         <w:t xml:space="preserve"> kelper</w:t>
       </w:r>
       <w:r>
+        <w:rPr>
+          <w:rFonts w:cs="Times New Roman"/>
+          <w:sz w:val="24"/>
+          <w:szCs w:val="24"/>
+        </w:rPr>
         <w:t>.</w:t>
       </w:r>
     </w:p>
@@ -685,47 +1208,94 @@
           <w:ilvl w:val="0"/>
           <w:numId w:val="10"/>
         </w:numPr>
-      </w:pPr>
-      <w:r>
+        <w:rPr>
+          <w:rFonts w:cs="Times New Roman"/>
+          <w:sz w:val="24"/>
+          <w:szCs w:val="24"/>
+        </w:rPr>
+      </w:pPr>
+      <w:r>
+        <w:rPr>
+          <w:rFonts w:cs="Times New Roman"/>
+          <w:sz w:val="24"/>
+          <w:szCs w:val="24"/>
+        </w:rPr>
         <w:t>Để mở project play framework bằng “</w:t>
       </w:r>
       <w:r>
         <w:rPr>
-          <w:b/>
+          <w:rFonts w:cs="Times New Roman"/>
+          <w:b/>
+          <w:sz w:val="24"/>
+          <w:szCs w:val="24"/>
         </w:rPr>
         <w:t>eclipse kelper</w:t>
       </w:r>
       <w:r>
+        <w:rPr>
+          <w:rFonts w:cs="Times New Roman"/>
+          <w:sz w:val="24"/>
+          <w:szCs w:val="24"/>
+        </w:rPr>
         <w:t>” bạn cần phải thêm dòng lệnh: “</w:t>
       </w:r>
       <w:r>
         <w:rPr>
-          <w:b/>
+          <w:rFonts w:cs="Times New Roman"/>
+          <w:b/>
+          <w:sz w:val="24"/>
+          <w:szCs w:val="24"/>
         </w:rPr>
         <w:t>addSbtPlugin("com.typesafe.sbteclipse" % "sbteclipse-plugin" % "4.0.0")</w:t>
       </w:r>
       <w:r>
+        <w:rPr>
+          <w:rFonts w:cs="Times New Roman"/>
+          <w:sz w:val="24"/>
+          <w:szCs w:val="24"/>
+        </w:rPr>
         <w:t>” này vào file “</w:t>
       </w:r>
       <w:r>
         <w:rPr>
-          <w:b/>
+          <w:rFonts w:cs="Times New Roman"/>
+          <w:b/>
+          <w:sz w:val="24"/>
+          <w:szCs w:val="24"/>
         </w:rPr>
         <w:t>plugins.sbt</w:t>
       </w:r>
       <w:r>
+        <w:rPr>
+          <w:rFonts w:cs="Times New Roman"/>
+          <w:sz w:val="24"/>
+          <w:szCs w:val="24"/>
+        </w:rPr>
         <w:t>” trong thư mục “</w:t>
       </w:r>
       <w:r>
         <w:rPr>
-          <w:b/>
+          <w:rFonts w:cs="Times New Roman"/>
+          <w:b/>
+          <w:sz w:val="24"/>
+          <w:szCs w:val="24"/>
         </w:rPr>
         <w:t>project</w:t>
       </w:r>
       <w:r>
+        <w:rPr>
+          <w:rFonts w:cs="Times New Roman"/>
+          <w:sz w:val="24"/>
+          <w:szCs w:val="24"/>
+        </w:rPr>
         <w:t>” của project vừa tạo. Ở đây là project “play-java-intro-1”</w:t>
       </w:r>
       <w:r>
+        <w:rPr>
+          <w:rFonts w:cs="Times New Roman"/>
+          <w:sz w:val="24"/>
+          <w:szCs w:val="24"/>
+        </w:rPr>
         <w:t>.</w:t>
       </w:r>
     </w:p>
@@ -736,17 +1306,35 @@
           <w:ilvl w:val="0"/>
           <w:numId w:val="10"/>
         </w:numPr>
-      </w:pPr>
-      <w:r>
+        <w:rPr>
+          <w:rFonts w:cs="Times New Roman"/>
+          <w:sz w:val="24"/>
+          <w:szCs w:val="24"/>
+        </w:rPr>
+      </w:pPr>
+      <w:r>
+        <w:rPr>
+          <w:rFonts w:cs="Times New Roman"/>
+          <w:sz w:val="24"/>
+          <w:szCs w:val="24"/>
+        </w:rPr>
         <w:t>Mở command line, di chuyển vào thư mục project nhập câu lệnh “</w:t>
       </w:r>
       <w:r>
         <w:rPr>
-          <w:b/>
+          <w:rFonts w:cs="Times New Roman"/>
+          <w:b/>
+          <w:sz w:val="24"/>
+          <w:szCs w:val="24"/>
         </w:rPr>
         <w:t>activator eclipse</w:t>
       </w:r>
       <w:r>
+        <w:rPr>
+          <w:rFonts w:cs="Times New Roman"/>
+          <w:sz w:val="24"/>
+          <w:szCs w:val="24"/>
+        </w:rPr>
         <w:t>” để chuyển project play sang eclipse.</w:t>
       </w:r>
     </w:p>
@@ -757,47 +1345,87 @@
           <w:ilvl w:val="0"/>
           <w:numId w:val="10"/>
         </w:numPr>
-      </w:pPr>
-      <w:r>
+        <w:rPr>
+          <w:rFonts w:cs="Times New Roman"/>
+          <w:sz w:val="24"/>
+          <w:szCs w:val="24"/>
+        </w:rPr>
+      </w:pPr>
+      <w:r>
+        <w:rPr>
+          <w:rFonts w:cs="Times New Roman"/>
+          <w:sz w:val="24"/>
+          <w:szCs w:val="24"/>
+        </w:rPr>
         <w:t>Xong bạn mở eclipse: vào “</w:t>
       </w:r>
       <w:r>
         <w:rPr>
-          <w:b/>
+          <w:rFonts w:cs="Times New Roman"/>
+          <w:b/>
+          <w:sz w:val="24"/>
+          <w:szCs w:val="24"/>
         </w:rPr>
         <w:t>File</w:t>
       </w:r>
       <w:r>
         <w:rPr>
-          <w:b/>
+          <w:rFonts w:cs="Times New Roman"/>
+          <w:b/>
+          <w:sz w:val="24"/>
+          <w:szCs w:val="24"/>
         </w:rPr>
         <w:sym w:font="Wingdings" w:char="F0E0"/>
       </w:r>
       <w:r>
         <w:rPr>
-          <w:b/>
+          <w:rFonts w:cs="Times New Roman"/>
+          <w:b/>
+          <w:sz w:val="24"/>
+          <w:szCs w:val="24"/>
         </w:rPr>
         <w:t>Import</w:t>
       </w:r>
       <w:r>
+        <w:rPr>
+          <w:rFonts w:cs="Times New Roman"/>
+          <w:sz w:val="24"/>
+          <w:szCs w:val="24"/>
+        </w:rPr>
         <w:t>” chọn “</w:t>
       </w:r>
       <w:r>
         <w:rPr>
-          <w:b/>
+          <w:rFonts w:cs="Times New Roman"/>
+          <w:b/>
+          <w:sz w:val="24"/>
+          <w:szCs w:val="24"/>
         </w:rPr>
         <w:t>Existing Project into Workspace</w:t>
       </w:r>
       <w:r>
+        <w:rPr>
+          <w:rFonts w:cs="Times New Roman"/>
+          <w:sz w:val="24"/>
+          <w:szCs w:val="24"/>
+        </w:rPr>
         <w:t>” trong mục “</w:t>
       </w:r>
       <w:r>
         <w:rPr>
-          <w:b/>
+          <w:rFonts w:cs="Times New Roman"/>
+          <w:b/>
+          <w:sz w:val="24"/>
+          <w:szCs w:val="24"/>
         </w:rPr>
         <w:t>General</w:t>
       </w:r>
       <w:r>
+        <w:rPr>
+          <w:rFonts w:cs="Times New Roman"/>
+          <w:sz w:val="24"/>
+          <w:szCs w:val="24"/>
+        </w:rPr>
         <w:t xml:space="preserve">”. </w:t>
       </w:r>
     </w:p>
@@ -808,8 +1436,18 @@
           <w:ilvl w:val="0"/>
           <w:numId w:val="10"/>
         </w:numPr>
-      </w:pPr>
-      <w:r>
+        <w:rPr>
+          <w:rFonts w:cs="Times New Roman"/>
+          <w:sz w:val="24"/>
+          <w:szCs w:val="24"/>
+        </w:rPr>
+      </w:pPr>
+      <w:r>
+        <w:rPr>
+          <w:rFonts w:cs="Times New Roman"/>
+          <w:sz w:val="24"/>
+          <w:szCs w:val="24"/>
+        </w:rPr>
         <w:t xml:space="preserve">Tiếp tục bạn chọn đến đường dẫn chưa project vừa tạo. </w:t>
       </w:r>
     </w:p>
@@ -820,30 +1458,63 @@
           <w:ilvl w:val="0"/>
           <w:numId w:val="10"/>
         </w:numPr>
-      </w:pPr>
-      <w:r>
-        <w:rPr>
-          <w:b/>
+        <w:rPr>
+          <w:rFonts w:cs="Times New Roman"/>
+          <w:sz w:val="24"/>
+          <w:szCs w:val="24"/>
+        </w:rPr>
+      </w:pPr>
+      <w:r>
+        <w:rPr>
+          <w:rFonts w:cs="Times New Roman"/>
+          <w:b/>
+          <w:sz w:val="24"/>
+          <w:szCs w:val="24"/>
         </w:rPr>
         <w:t>Finish</w:t>
       </w:r>
       <w:r>
+        <w:rPr>
+          <w:rFonts w:cs="Times New Roman"/>
+          <w:sz w:val="24"/>
+          <w:szCs w:val="24"/>
+        </w:rPr>
         <w:t>.</w:t>
       </w:r>
     </w:p>
     <w:p>
       <w:pPr>
         <w:pStyle w:val="Heading2"/>
-      </w:pPr>
-      <w:r>
+        <w:rPr>
+          <w:rFonts w:cs="Times New Roman"/>
+          <w:sz w:val="24"/>
+          <w:szCs w:val="24"/>
+        </w:rPr>
+      </w:pPr>
+      <w:r>
+        <w:rPr>
+          <w:rFonts w:cs="Times New Roman"/>
+          <w:sz w:val="24"/>
+          <w:szCs w:val="24"/>
+        </w:rPr>
         <w:t>Mở project băng IntelliJ IDEA 1.4.6</w:t>
       </w:r>
     </w:p>
     <w:p>
       <w:pPr>
         <w:pStyle w:val="Heading2"/>
-      </w:pPr>
-      <w:r>
+        <w:rPr>
+          <w:rFonts w:cs="Times New Roman"/>
+          <w:sz w:val="24"/>
+          <w:szCs w:val="24"/>
+        </w:rPr>
+      </w:pPr>
+      <w:r>
+        <w:rPr>
+          <w:rFonts w:cs="Times New Roman"/>
+          <w:sz w:val="24"/>
+          <w:szCs w:val="24"/>
+        </w:rPr>
         <w:t>Hướng dẫn sử dụng LOGGING.</w:t>
       </w:r>
     </w:p>
@@ -854,57 +1525,105 @@
           <w:ilvl w:val="0"/>
           <w:numId w:val="10"/>
         </w:numPr>
-      </w:pPr>
-      <w:r>
+        <w:rPr>
+          <w:rFonts w:cs="Times New Roman"/>
+          <w:sz w:val="24"/>
+          <w:szCs w:val="24"/>
+        </w:rPr>
+      </w:pPr>
+      <w:r>
+        <w:rPr>
+          <w:rFonts w:cs="Times New Roman"/>
+          <w:sz w:val="24"/>
+          <w:szCs w:val="24"/>
+        </w:rPr>
         <w:t>Mở file “</w:t>
       </w:r>
       <w:r>
         <w:rPr>
-          <w:b/>
+          <w:rFonts w:cs="Times New Roman"/>
+          <w:b/>
+          <w:sz w:val="24"/>
+          <w:szCs w:val="24"/>
         </w:rPr>
         <w:t>logback.xml</w:t>
       </w:r>
       <w:r>
+        <w:rPr>
+          <w:rFonts w:cs="Times New Roman"/>
+          <w:sz w:val="24"/>
+          <w:szCs w:val="24"/>
+        </w:rPr>
         <w:t>” trong thư mục “</w:t>
       </w:r>
       <w:r>
         <w:rPr>
-          <w:b/>
+          <w:rFonts w:cs="Times New Roman"/>
+          <w:b/>
+          <w:sz w:val="24"/>
+          <w:szCs w:val="24"/>
         </w:rPr>
         <w:t>conf</w:t>
       </w:r>
       <w:r>
+        <w:rPr>
+          <w:rFonts w:cs="Times New Roman"/>
+          <w:sz w:val="24"/>
+          <w:szCs w:val="24"/>
+        </w:rPr>
         <w:t>”. Thêm câu lệnh này vào “</w:t>
       </w:r>
       <w:r>
         <w:rPr>
-          <w:b/>
+          <w:rFonts w:cs="Times New Roman"/>
+          <w:b/>
+          <w:sz w:val="24"/>
+          <w:szCs w:val="24"/>
         </w:rPr>
         <w:t>&lt;logger name="</w:t>
       </w:r>
       <w:r>
         <w:rPr>
+          <w:rFonts w:cs="Times New Roman"/>
           <w:b/>
           <w:color w:val="FFC000" w:themeColor="accent4"/>
+          <w:sz w:val="24"/>
+          <w:szCs w:val="24"/>
         </w:rPr>
         <w:t>homecontroller</w:t>
       </w:r>
       <w:r>
         <w:rPr>
-          <w:b/>
+          <w:rFonts w:cs="Times New Roman"/>
+          <w:b/>
+          <w:sz w:val="24"/>
+          <w:szCs w:val="24"/>
         </w:rPr>
         <w:t>" level="DEBUG" /&gt;</w:t>
       </w:r>
       <w:r>
+        <w:rPr>
+          <w:rFonts w:cs="Times New Roman"/>
+          <w:sz w:val="24"/>
+          <w:szCs w:val="24"/>
+        </w:rPr>
         <w:t xml:space="preserve">” bạn cần quan tâm đến </w:t>
       </w:r>
       <w:r>
         <w:rPr>
-          <w:b/>
+          <w:rFonts w:cs="Times New Roman"/>
+          <w:b/>
+          <w:sz w:val="24"/>
+          <w:szCs w:val="24"/>
         </w:rPr>
         <w:t>name</w:t>
       </w:r>
       <w:r>
+        <w:rPr>
+          <w:rFonts w:cs="Times New Roman"/>
+          <w:sz w:val="24"/>
+          <w:szCs w:val="24"/>
+        </w:rPr>
         <w:t xml:space="preserve"> của logger để ta khai báo chính xác trong file controller.</w:t>
       </w:r>
     </w:p>
@@ -915,39 +1634,71 @@
           <w:ilvl w:val="0"/>
           <w:numId w:val="10"/>
         </w:numPr>
-      </w:pPr>
-      <w:r>
+        <w:rPr>
+          <w:rFonts w:cs="Times New Roman"/>
+          <w:sz w:val="24"/>
+          <w:szCs w:val="24"/>
+        </w:rPr>
+      </w:pPr>
+      <w:r>
+        <w:rPr>
+          <w:rFonts w:cs="Times New Roman"/>
+          <w:sz w:val="24"/>
+          <w:szCs w:val="24"/>
+        </w:rPr>
         <w:t>Mở một file controller mà bạn muốn ghi log. Ở đây là file “</w:t>
       </w:r>
       <w:r>
         <w:rPr>
-          <w:b/>
+          <w:rFonts w:cs="Times New Roman"/>
+          <w:b/>
+          <w:sz w:val="24"/>
+          <w:szCs w:val="24"/>
         </w:rPr>
         <w:t>HomeController</w:t>
       </w:r>
       <w:r>
+        <w:rPr>
+          <w:rFonts w:cs="Times New Roman"/>
+          <w:sz w:val="24"/>
+          <w:szCs w:val="24"/>
+        </w:rPr>
         <w:t>, ta khai báo logger vào: “</w:t>
       </w:r>
       <w:r>
         <w:rPr>
-          <w:b/>
+          <w:rFonts w:cs="Times New Roman"/>
+          <w:b/>
+          <w:sz w:val="24"/>
+          <w:szCs w:val="24"/>
         </w:rPr>
         <w:t>private final Logger.ALogger logger = Logger.of("</w:t>
       </w:r>
       <w:r>
         <w:rPr>
+          <w:rFonts w:cs="Times New Roman"/>
           <w:b/>
           <w:color w:val="FFC000" w:themeColor="accent4"/>
+          <w:sz w:val="24"/>
+          <w:szCs w:val="24"/>
         </w:rPr>
         <w:t>homecontroller</w:t>
       </w:r>
       <w:r>
         <w:rPr>
-          <w:b/>
+          <w:rFonts w:cs="Times New Roman"/>
+          <w:b/>
+          <w:sz w:val="24"/>
+          <w:szCs w:val="24"/>
         </w:rPr>
         <w:t>")</w:t>
       </w:r>
       <w:r>
+        <w:rPr>
+          <w:rFonts w:cs="Times New Roman"/>
+          <w:sz w:val="24"/>
+          <w:szCs w:val="24"/>
+        </w:rPr>
         <w:t xml:space="preserve">”. </w:t>
       </w:r>
     </w:p>
@@ -958,8 +1709,18 @@
           <w:ilvl w:val="0"/>
           <w:numId w:val="10"/>
         </w:numPr>
-      </w:pPr>
-      <w:r>
+        <w:rPr>
+          <w:rFonts w:cs="Times New Roman"/>
+          <w:sz w:val="24"/>
+          <w:szCs w:val="24"/>
+        </w:rPr>
+      </w:pPr>
+      <w:r>
+        <w:rPr>
+          <w:rFonts w:cs="Times New Roman"/>
+          <w:sz w:val="24"/>
+          <w:szCs w:val="24"/>
+        </w:rPr>
         <w:t>Giờ bạn có thể ghi log được rồi!</w:t>
       </w:r>
     </w:p>
@@ -970,20 +1731,43 @@
           <w:ilvl w:val="0"/>
           <w:numId w:val="10"/>
         </w:numPr>
-      </w:pPr>
-      <w:r>
+        <w:rPr>
+          <w:rFonts w:cs="Times New Roman"/>
+          <w:sz w:val="24"/>
+          <w:szCs w:val="24"/>
+        </w:rPr>
+      </w:pPr>
+      <w:r>
+        <w:rPr>
+          <w:rFonts w:cs="Times New Roman"/>
+          <w:sz w:val="24"/>
+          <w:szCs w:val="24"/>
+        </w:rPr>
         <w:t>Trong file “</w:t>
       </w:r>
       <w:r>
         <w:rPr>
-          <w:b/>
+          <w:rFonts w:cs="Times New Roman"/>
+          <w:b/>
+          <w:sz w:val="24"/>
+          <w:szCs w:val="24"/>
         </w:rPr>
         <w:t>logback.xml</w:t>
       </w:r>
       <w:r>
+        <w:rPr>
+          <w:rFonts w:cs="Times New Roman"/>
+          <w:sz w:val="24"/>
+          <w:szCs w:val="24"/>
+        </w:rPr>
         <w:t>”</w:t>
       </w:r>
       <w:r>
+        <w:rPr>
+          <w:rFonts w:cs="Times New Roman"/>
+          <w:sz w:val="24"/>
+          <w:szCs w:val="24"/>
+        </w:rPr>
         <w:t>, ở thẻ root, các bạn chú ý:</w:t>
       </w:r>
     </w:p>
@@ -994,21 +1778,36 @@
           <w:ilvl w:val="1"/>
           <w:numId w:val="10"/>
         </w:numPr>
-      </w:pPr>
-      <w:r>
+        <w:rPr>
+          <w:rFonts w:cs="Times New Roman"/>
+          <w:sz w:val="24"/>
+          <w:szCs w:val="24"/>
+        </w:rPr>
+      </w:pPr>
+      <w:r>
+        <w:rPr>
+          <w:rFonts w:cs="Times New Roman"/>
+          <w:sz w:val="24"/>
+          <w:szCs w:val="24"/>
+        </w:rPr>
         <w:t>&lt;appender-ref ref="</w:t>
       </w:r>
       <w:r>
         <w:rPr>
-          <w:b/>
+          <w:rFonts w:cs="Times New Roman"/>
+          <w:b/>
+          <w:sz w:val="24"/>
+          <w:szCs w:val="24"/>
         </w:rPr>
         <w:t>ASYNCFILE</w:t>
       </w:r>
       <w:r>
-        <w:t>" /&gt;</w:t>
-      </w:r>
-      <w:r>
-        <w:t xml:space="preserve"> : ghi lò ra file.</w:t>
+        <w:rPr>
+          <w:rFonts w:cs="Times New Roman"/>
+          <w:sz w:val="24"/>
+          <w:szCs w:val="24"/>
+        </w:rPr>
+        <w:t>" /&gt; : ghi lò ra file.</w:t>
       </w:r>
     </w:p>
     <w:p>
@@ -1018,21 +1817,36 @@
           <w:ilvl w:val="1"/>
           <w:numId w:val="10"/>
         </w:numPr>
-      </w:pPr>
-      <w:r>
+        <w:rPr>
+          <w:rFonts w:cs="Times New Roman"/>
+          <w:sz w:val="24"/>
+          <w:szCs w:val="24"/>
+        </w:rPr>
+      </w:pPr>
+      <w:r>
+        <w:rPr>
+          <w:rFonts w:cs="Times New Roman"/>
+          <w:sz w:val="24"/>
+          <w:szCs w:val="24"/>
+        </w:rPr>
         <w:t>&lt;appender-ref ref="</w:t>
       </w:r>
       <w:r>
         <w:rPr>
-          <w:b/>
+          <w:rFonts w:cs="Times New Roman"/>
+          <w:b/>
+          <w:sz w:val="24"/>
+          <w:szCs w:val="24"/>
         </w:rPr>
         <w:t>ASYNCSTDOUT</w:t>
       </w:r>
       <w:r>
-        <w:t>" /&gt;</w:t>
-      </w:r>
-      <w:r>
-        <w:t>: ghi lò ra console.</w:t>
+        <w:rPr>
+          <w:rFonts w:cs="Times New Roman"/>
+          <w:sz w:val="24"/>
+          <w:szCs w:val="24"/>
+        </w:rPr>
+        <w:t>" /&gt;: ghi lò ra console.</w:t>
       </w:r>
     </w:p>
     <w:p>
@@ -1042,26 +1856,71 @@
           <w:ilvl w:val="0"/>
           <w:numId w:val="10"/>
         </w:numPr>
-      </w:pPr>
-      <w:r>
+        <w:rPr>
+          <w:rFonts w:cs="Times New Roman"/>
+          <w:sz w:val="24"/>
+          <w:szCs w:val="24"/>
+        </w:rPr>
+      </w:pPr>
+      <w:r>
+        <w:rPr>
+          <w:rFonts w:cs="Times New Roman"/>
+          <w:sz w:val="24"/>
+          <w:szCs w:val="24"/>
+        </w:rPr>
+        <w:t>Java Play Framework cung cấp 6 mức độ logging.</w:t>
+      </w:r>
+    </w:p>
+    <w:p>
+      <w:pPr>
+        <w:rPr>
+          <w:rFonts w:cs="Times New Roman"/>
+          <w:sz w:val="24"/>
+          <w:szCs w:val="24"/>
+        </w:rPr>
+      </w:pPr>
+    </w:p>
+    <w:p>
+      <w:pPr>
+        <w:pStyle w:val="Heading2"/>
+        <w:rPr>
+          <w:rFonts w:cs="Times New Roman"/>
+          <w:sz w:val="24"/>
+          <w:szCs w:val="24"/>
+        </w:rPr>
+      </w:pPr>
+      <w:r>
+        <w:rPr>
+          <w:rFonts w:cs="Times New Roman"/>
+          <w:sz w:val="24"/>
+          <w:szCs w:val="24"/>
+        </w:rPr>
         <w:lastRenderedPageBreak/>
-        <w:t>Java Play Framework cung cấp 6 mức độ logging.</w:t>
-      </w:r>
-    </w:p>
-    <w:p/>
-    <w:p>
-      <w:pPr>
-        <w:pStyle w:val="Heading2"/>
-      </w:pPr>
-      <w:r>
         <w:t>Kết nối database với MySql.</w:t>
       </w:r>
     </w:p>
     <w:p>
-      <w:r>
+      <w:pPr>
+        <w:rPr>
+          <w:rFonts w:cs="Times New Roman"/>
+          <w:sz w:val="24"/>
+          <w:szCs w:val="24"/>
+        </w:rPr>
+      </w:pPr>
+      <w:r>
+        <w:rPr>
+          <w:rFonts w:cs="Times New Roman"/>
+          <w:sz w:val="24"/>
+          <w:szCs w:val="24"/>
+        </w:rPr>
         <w:t xml:space="preserve">Các bước để </w:t>
       </w:r>
       <w:r>
+        <w:rPr>
+          <w:rFonts w:cs="Times New Roman"/>
+          <w:sz w:val="24"/>
+          <w:szCs w:val="24"/>
+        </w:rPr>
         <w:t>kết nối đến database MySql:</w:t>
       </w:r>
     </w:p>
@@ -1072,26 +1931,52 @@
           <w:ilvl w:val="0"/>
           <w:numId w:val="10"/>
         </w:numPr>
-      </w:pPr>
-      <w:r>
+        <w:rPr>
+          <w:rFonts w:cs="Times New Roman"/>
+          <w:sz w:val="24"/>
+          <w:szCs w:val="24"/>
+        </w:rPr>
+      </w:pPr>
+      <w:r>
+        <w:rPr>
+          <w:rFonts w:cs="Times New Roman"/>
+          <w:sz w:val="24"/>
+          <w:szCs w:val="24"/>
+        </w:rPr>
         <w:t>Thêm dependency trong file “</w:t>
       </w:r>
       <w:r>
         <w:rPr>
-          <w:b/>
+          <w:rFonts w:cs="Times New Roman"/>
+          <w:b/>
+          <w:sz w:val="24"/>
+          <w:szCs w:val="24"/>
         </w:rPr>
         <w:t>build.sbt</w:t>
       </w:r>
       <w:r>
+        <w:rPr>
+          <w:rFonts w:cs="Times New Roman"/>
+          <w:sz w:val="24"/>
+          <w:szCs w:val="24"/>
+        </w:rPr>
         <w:t>”: “</w:t>
       </w:r>
       <w:r>
         <w:rPr>
-          <w:b/>
+          <w:rFonts w:cs="Times New Roman"/>
+          <w:b/>
+          <w:sz w:val="24"/>
+          <w:szCs w:val="24"/>
         </w:rPr>
         <w:t>"mysql" % "mysql-connector-java" % "5.1.18"</w:t>
       </w:r>
       <w:r>
+        <w:rPr>
+          <w:rFonts w:cs="Times New Roman"/>
+          <w:sz w:val="24"/>
+          <w:szCs w:val="24"/>
+        </w:rPr>
         <w:t>”.</w:t>
       </w:r>
     </w:p>
@@ -1102,19 +1987,35 @@
           <w:ilvl w:val="0"/>
           <w:numId w:val="10"/>
         </w:numPr>
-      </w:pPr>
-      <w:r>
+        <w:rPr>
+          <w:rFonts w:cs="Times New Roman"/>
+          <w:sz w:val="24"/>
+          <w:szCs w:val="24"/>
+        </w:rPr>
+      </w:pPr>
+      <w:r>
+        <w:rPr>
+          <w:rFonts w:cs="Times New Roman"/>
+          <w:sz w:val="24"/>
+          <w:szCs w:val="24"/>
+        </w:rPr>
         <w:t>Cấu hình kết nối đến database trong file “</w:t>
       </w:r>
       <w:r>
         <w:rPr>
-          <w:b/>
+          <w:rFonts w:cs="Times New Roman"/>
+          <w:b/>
+          <w:sz w:val="24"/>
+          <w:szCs w:val="24"/>
         </w:rPr>
         <w:t>application.conf</w:t>
       </w:r>
       <w:r>
         <w:rPr>
-          <w:b/>
+          <w:rFonts w:cs="Times New Roman"/>
+          <w:b/>
+          <w:sz w:val="24"/>
+          <w:szCs w:val="24"/>
         </w:rPr>
         <w:t>”</w:t>
       </w:r>
@@ -1123,8 +2024,18 @@
       <w:pPr>
         <w:pStyle w:val="ListParagraph"/>
         <w:ind w:left="792"/>
-      </w:pPr>
-      <w:r>
+        <w:rPr>
+          <w:rFonts w:cs="Times New Roman"/>
+          <w:sz w:val="24"/>
+          <w:szCs w:val="24"/>
+        </w:rPr>
+      </w:pPr>
+      <w:r>
+        <w:rPr>
+          <w:rFonts w:cs="Times New Roman"/>
+          <w:sz w:val="24"/>
+          <w:szCs w:val="24"/>
+        </w:rPr>
         <w:pict>
           <v:shapetype id="_x0000_t75" coordsize="21600,21600" o:spt="75" o:preferrelative="t" path="m@4@5l@4@11@9@11@9@5xe" filled="f" stroked="f">
             <v:stroke joinstyle="miter"/>
@@ -1158,8 +2069,18 @@
           <w:ilvl w:val="0"/>
           <w:numId w:val="10"/>
         </w:numPr>
-      </w:pPr>
-      <w:r>
+        <w:rPr>
+          <w:rFonts w:cs="Times New Roman"/>
+          <w:sz w:val="24"/>
+          <w:szCs w:val="24"/>
+        </w:rPr>
+      </w:pPr>
+      <w:r>
+        <w:rPr>
+          <w:rFonts w:cs="Times New Roman"/>
+          <w:sz w:val="24"/>
+          <w:szCs w:val="24"/>
+        </w:rPr>
         <w:t>Vậy là project của bạn đã kết nối đến với CSDL MySql thành công.</w:t>
       </w:r>
     </w:p>
@@ -1167,8 +2088,18 @@
       <w:pPr>
         <w:pStyle w:val="ListParagraph"/>
         <w:ind w:left="792"/>
-      </w:pPr>
-      <w:r>
+        <w:rPr>
+          <w:rFonts w:cs="Times New Roman"/>
+          <w:sz w:val="24"/>
+          <w:szCs w:val="24"/>
+        </w:rPr>
+      </w:pPr>
+      <w:r>
+        <w:rPr>
+          <w:rFonts w:cs="Times New Roman"/>
+          <w:sz w:val="24"/>
+          <w:szCs w:val="24"/>
+        </w:rPr>
         <w:pict>
           <v:shape id="_x0000_i1026" type="#_x0000_t75" style="width:468pt;height:237pt">
             <v:imagedata r:id="rId9" o:title="connect success"/>
@@ -1180,19 +2111,39 @@
       <w:pPr>
         <w:pStyle w:val="ListParagraph"/>
         <w:ind w:left="792"/>
+        <w:rPr>
+          <w:rFonts w:cs="Times New Roman"/>
+          <w:sz w:val="24"/>
+          <w:szCs w:val="24"/>
+        </w:rPr>
       </w:pPr>
     </w:p>
     <w:p>
       <w:pPr>
         <w:pStyle w:val="ListParagraph"/>
         <w:ind w:left="792"/>
+        <w:rPr>
+          <w:rFonts w:cs="Times New Roman"/>
+          <w:sz w:val="24"/>
+          <w:szCs w:val="24"/>
+        </w:rPr>
       </w:pPr>
     </w:p>
     <w:p>
       <w:pPr>
         <w:pStyle w:val="Heading2"/>
-      </w:pPr>
-      <w:r>
+        <w:rPr>
+          <w:rFonts w:cs="Times New Roman"/>
+          <w:sz w:val="24"/>
+          <w:szCs w:val="24"/>
+        </w:rPr>
+      </w:pPr>
+      <w:r>
+        <w:rPr>
+          <w:rFonts w:cs="Times New Roman"/>
+          <w:sz w:val="24"/>
+          <w:szCs w:val="24"/>
+        </w:rPr>
         <w:t>Managing database evolutions.</w:t>
       </w:r>
     </w:p>
@@ -1203,8 +2154,18 @@
           <w:ilvl w:val="0"/>
           <w:numId w:val="12"/>
         </w:numPr>
-      </w:pPr>
-      <w:r>
+        <w:rPr>
+          <w:rFonts w:cs="Times New Roman"/>
+          <w:sz w:val="24"/>
+          <w:szCs w:val="24"/>
+        </w:rPr>
+      </w:pPr>
+      <w:r>
+        <w:rPr>
+          <w:rFonts w:cs="Times New Roman"/>
+          <w:sz w:val="24"/>
+          <w:szCs w:val="24"/>
+        </w:rPr>
         <w:t>Tại sao lại phải quản lý database bằng evolutions.</w:t>
       </w:r>
     </w:p>
@@ -1215,14 +2176,34 @@
           <w:ilvl w:val="0"/>
           <w:numId w:val="10"/>
         </w:numPr>
-      </w:pPr>
-      <w:r>
+        <w:rPr>
+          <w:rFonts w:cs="Times New Roman"/>
+          <w:sz w:val="24"/>
+          <w:szCs w:val="24"/>
+        </w:rPr>
+      </w:pPr>
+      <w:r>
+        <w:rPr>
+          <w:rFonts w:cs="Times New Roman"/>
+          <w:sz w:val="24"/>
+          <w:szCs w:val="24"/>
+        </w:rPr>
         <w:t>Giúp người lập trình tổ chức, lưu vết hoặc upgra</w:t>
       </w:r>
       <w:r>
+        <w:rPr>
+          <w:rFonts w:cs="Times New Roman"/>
+          <w:sz w:val="24"/>
+          <w:szCs w:val="24"/>
+        </w:rPr>
         <w:t>d</w:t>
       </w:r>
       <w:r>
+        <w:rPr>
+          <w:rFonts w:cs="Times New Roman"/>
+          <w:sz w:val="24"/>
+          <w:szCs w:val="24"/>
+        </w:rPr>
         <w:t>e database dễ dàng.</w:t>
       </w:r>
     </w:p>
@@ -1233,8 +2214,18 @@
           <w:ilvl w:val="1"/>
           <w:numId w:val="10"/>
         </w:numPr>
-      </w:pPr>
-      <w:r>
+        <w:rPr>
+          <w:rFonts w:cs="Times New Roman"/>
+          <w:sz w:val="24"/>
+          <w:szCs w:val="24"/>
+        </w:rPr>
+      </w:pPr>
+      <w:r>
+        <w:rPr>
+          <w:rFonts w:cs="Times New Roman"/>
+          <w:sz w:val="24"/>
+          <w:szCs w:val="24"/>
+        </w:rPr>
         <w:t>Khi bạn làm việc mới nhóm, thì mỗi thành viên sẽ cần phải nắm rõ rằng database có gì thay đổi trước khi làm tiếp. Evolutions sẽ giúp nhà lập trình mô tả những thay đổi trước đó.</w:t>
       </w:r>
     </w:p>
@@ -1246,12 +2237,18 @@
           <w:numId w:val="10"/>
         </w:numPr>
         <w:rPr>
-          <w:b/>
-        </w:rPr>
-      </w:pPr>
-      <w:r>
-        <w:rPr>
-          <w:b/>
+          <w:rFonts w:cs="Times New Roman"/>
+          <w:b/>
+          <w:sz w:val="24"/>
+          <w:szCs w:val="24"/>
+        </w:rPr>
+      </w:pPr>
+      <w:r>
+        <w:rPr>
+          <w:rFonts w:cs="Times New Roman"/>
+          <w:b/>
+          <w:sz w:val="24"/>
+          <w:szCs w:val="24"/>
         </w:rPr>
         <w:t>Khi bạn deploy lên server, bạn cần có một cách để upgrade database của bạn khi cần.</w:t>
       </w:r>
@@ -1263,9 +2260,18 @@
           <w:ilvl w:val="1"/>
           <w:numId w:val="10"/>
         </w:numPr>
-      </w:pPr>
-      <w:r>
-        <w:lastRenderedPageBreak/>
+        <w:rPr>
+          <w:rFonts w:cs="Times New Roman"/>
+          <w:sz w:val="24"/>
+          <w:szCs w:val="24"/>
+        </w:rPr>
+      </w:pPr>
+      <w:r>
+        <w:rPr>
+          <w:rFonts w:cs="Times New Roman"/>
+          <w:sz w:val="24"/>
+          <w:szCs w:val="24"/>
+        </w:rPr>
         <w:t>Khi bạn làm việc trên nhiều máy tính, nhiều nơi, bạn cần đồng bộ database.</w:t>
       </w:r>
     </w:p>
@@ -1276,8 +2282,18 @@
           <w:ilvl w:val="0"/>
           <w:numId w:val="12"/>
         </w:numPr>
-      </w:pPr>
-      <w:r>
+        <w:rPr>
+          <w:rFonts w:cs="Times New Roman"/>
+          <w:sz w:val="24"/>
+          <w:szCs w:val="24"/>
+        </w:rPr>
+      </w:pPr>
+      <w:r>
+        <w:rPr>
+          <w:rFonts w:cs="Times New Roman"/>
+          <w:sz w:val="24"/>
+          <w:szCs w:val="24"/>
+        </w:rPr>
         <w:t>Enable evolutions.</w:t>
       </w:r>
     </w:p>
@@ -1285,17 +2301,35 @@
       <w:pPr>
         <w:pStyle w:val="ListParagraph"/>
         <w:ind w:left="792"/>
-      </w:pPr>
-      <w:r>
+        <w:rPr>
+          <w:rFonts w:cs="Times New Roman"/>
+          <w:sz w:val="24"/>
+          <w:szCs w:val="24"/>
+        </w:rPr>
+      </w:pPr>
+      <w:r>
+        <w:rPr>
+          <w:rFonts w:cs="Times New Roman"/>
+          <w:sz w:val="24"/>
+          <w:szCs w:val="24"/>
+        </w:rPr>
         <w:t>Chỉnh sửa trong file “</w:t>
       </w:r>
       <w:r>
         <w:rPr>
-          <w:b/>
+          <w:rFonts w:cs="Times New Roman"/>
+          <w:b/>
+          <w:sz w:val="24"/>
+          <w:szCs w:val="24"/>
         </w:rPr>
         <w:t>build.sbt</w:t>
       </w:r>
       <w:r>
+        <w:rPr>
+          <w:rFonts w:cs="Times New Roman"/>
+          <w:sz w:val="24"/>
+          <w:szCs w:val="24"/>
+        </w:rPr>
         <w:t>”, thêm dependencies list:</w:t>
       </w:r>
     </w:p>
@@ -1303,17 +2337,35 @@
       <w:pPr>
         <w:pStyle w:val="ListParagraph"/>
         <w:ind w:left="792"/>
-      </w:pPr>
-      <w:r>
+        <w:rPr>
+          <w:rFonts w:cs="Times New Roman"/>
+          <w:sz w:val="24"/>
+          <w:szCs w:val="24"/>
+        </w:rPr>
+      </w:pPr>
+      <w:r>
+        <w:rPr>
+          <w:rFonts w:cs="Times New Roman"/>
+          <w:sz w:val="24"/>
+          <w:szCs w:val="24"/>
+        </w:rPr>
         <w:t>“</w:t>
       </w:r>
       <w:r>
         <w:rPr>
-          <w:b/>
+          <w:rFonts w:cs="Times New Roman"/>
+          <w:b/>
+          <w:sz w:val="24"/>
+          <w:szCs w:val="24"/>
         </w:rPr>
         <w:t>libraryDependencies += evolutions</w:t>
       </w:r>
       <w:r>
+        <w:rPr>
+          <w:rFonts w:cs="Times New Roman"/>
+          <w:sz w:val="24"/>
+          <w:szCs w:val="24"/>
+        </w:rPr>
         <w:t>”</w:t>
       </w:r>
     </w:p>
@@ -1324,8 +2376,18 @@
           <w:ilvl w:val="0"/>
           <w:numId w:val="12"/>
         </w:numPr>
-      </w:pPr>
-      <w:r>
+        <w:rPr>
+          <w:rFonts w:cs="Times New Roman"/>
+          <w:sz w:val="24"/>
+          <w:szCs w:val="24"/>
+        </w:rPr>
+      </w:pPr>
+      <w:r>
+        <w:rPr>
+          <w:rFonts w:cs="Times New Roman"/>
+          <w:sz w:val="24"/>
+          <w:szCs w:val="24"/>
+        </w:rPr>
         <w:t>Evolutions scripts.</w:t>
       </w:r>
     </w:p>
@@ -1336,32 +2398,69 @@
           <w:ilvl w:val="0"/>
           <w:numId w:val="10"/>
         </w:numPr>
-      </w:pPr>
-      <w:r>
+        <w:rPr>
+          <w:rFonts w:cs="Times New Roman"/>
+          <w:sz w:val="24"/>
+          <w:szCs w:val="24"/>
+        </w:rPr>
+      </w:pPr>
+      <w:r>
+        <w:rPr>
+          <w:rFonts w:cs="Times New Roman"/>
+          <w:sz w:val="24"/>
+          <w:szCs w:val="24"/>
+        </w:rPr>
+        <w:lastRenderedPageBreak/>
         <w:t>Play theo dõi database của bạn bằng một</w:t>
       </w:r>
       <w:r>
+        <w:rPr>
+          <w:rFonts w:cs="Times New Roman"/>
+          <w:sz w:val="24"/>
+          <w:szCs w:val="24"/>
+        </w:rPr>
         <w:t xml:space="preserve"> file scipt. File script này được viết băng ngôn ngữ SQL ở trong thư mục “</w:t>
       </w:r>
       <w:r>
         <w:rPr>
-          <w:b/>
+          <w:rFonts w:cs="Times New Roman"/>
+          <w:b/>
+          <w:sz w:val="24"/>
+          <w:szCs w:val="24"/>
         </w:rPr>
         <w:t>conf/evolutions/{default name database}\</w:t>
       </w:r>
       <w:r>
+        <w:rPr>
+          <w:rFonts w:cs="Times New Roman"/>
+          <w:sz w:val="24"/>
+          <w:szCs w:val="24"/>
+        </w:rPr>
         <w:t>”, mặc định là đường dẫn “</w:t>
       </w:r>
       <w:r>
         <w:rPr>
-          <w:b/>
+          <w:rFonts w:cs="Times New Roman"/>
+          <w:b/>
+          <w:sz w:val="24"/>
+          <w:szCs w:val="24"/>
         </w:rPr>
         <w:t>conf/evolutions/default/</w:t>
       </w:r>
       <w:r>
+        <w:rPr>
+          <w:rFonts w:cs="Times New Roman"/>
+          <w:sz w:val="24"/>
+          <w:szCs w:val="24"/>
+        </w:rPr>
         <w:t>”</w:t>
       </w:r>
       <w:r>
+        <w:rPr>
+          <w:rFonts w:cs="Times New Roman"/>
+          <w:sz w:val="24"/>
+          <w:szCs w:val="24"/>
+        </w:rPr>
         <w:t>.</w:t>
       </w:r>
     </w:p>
@@ -1372,8 +2471,18 @@
           <w:ilvl w:val="0"/>
           <w:numId w:val="10"/>
         </w:numPr>
-      </w:pPr>
-      <w:r>
+        <w:rPr>
+          <w:rFonts w:cs="Times New Roman"/>
+          <w:sz w:val="24"/>
+          <w:szCs w:val="24"/>
+        </w:rPr>
+      </w:pPr>
+      <w:r>
+        <w:rPr>
+          <w:rFonts w:cs="Times New Roman"/>
+          <w:sz w:val="24"/>
+          <w:szCs w:val="24"/>
+        </w:rPr>
         <w:t>File này được đặt tên theo số thứ tự, ví dụ: 1.sql, 2.sql,…</w:t>
       </w:r>
     </w:p>
@@ -1384,8 +2493,18 @@
           <w:ilvl w:val="0"/>
           <w:numId w:val="10"/>
         </w:numPr>
-      </w:pPr>
-      <w:r>
+        <w:rPr>
+          <w:rFonts w:cs="Times New Roman"/>
+          <w:sz w:val="24"/>
+          <w:szCs w:val="24"/>
+        </w:rPr>
+      </w:pPr>
+      <w:r>
+        <w:rPr>
+          <w:rFonts w:cs="Times New Roman"/>
+          <w:sz w:val="24"/>
+          <w:szCs w:val="24"/>
+        </w:rPr>
         <w:t>Mỗi file đều có 2 phần.</w:t>
       </w:r>
     </w:p>
@@ -1396,17 +2515,42 @@
           <w:ilvl w:val="1"/>
           <w:numId w:val="10"/>
         </w:numPr>
-      </w:pPr>
-      <w:r>
+        <w:rPr>
+          <w:rFonts w:cs="Times New Roman"/>
+          <w:sz w:val="24"/>
+          <w:szCs w:val="24"/>
+        </w:rPr>
+      </w:pPr>
+      <w:r>
+        <w:rPr>
+          <w:rFonts w:cs="Times New Roman"/>
+          <w:sz w:val="24"/>
+          <w:szCs w:val="24"/>
+        </w:rPr>
         <w:t>Up</w:t>
       </w:r>
       <w:r>
+        <w:rPr>
+          <w:rFonts w:cs="Times New Roman"/>
+          <w:sz w:val="24"/>
+          <w:szCs w:val="24"/>
+        </w:rPr>
         <w:t>s</w:t>
       </w:r>
       <w:r>
+        <w:rPr>
+          <w:rFonts w:cs="Times New Roman"/>
+          <w:sz w:val="24"/>
+          <w:szCs w:val="24"/>
+        </w:rPr>
         <w:t>:</w:t>
       </w:r>
       <w:r>
+        <w:rPr>
+          <w:rFonts w:cs="Times New Roman"/>
+          <w:sz w:val="24"/>
+          <w:szCs w:val="24"/>
+        </w:rPr>
         <w:t xml:space="preserve"> mô tả những thay đổi cần thiết.</w:t>
       </w:r>
     </w:p>
@@ -1417,17 +2561,42 @@
           <w:ilvl w:val="1"/>
           <w:numId w:val="10"/>
         </w:numPr>
-      </w:pPr>
-      <w:r>
+        <w:rPr>
+          <w:rFonts w:cs="Times New Roman"/>
+          <w:sz w:val="24"/>
+          <w:szCs w:val="24"/>
+        </w:rPr>
+      </w:pPr>
+      <w:r>
+        <w:rPr>
+          <w:rFonts w:cs="Times New Roman"/>
+          <w:sz w:val="24"/>
+          <w:szCs w:val="24"/>
+        </w:rPr>
         <w:t>Down</w:t>
       </w:r>
       <w:r>
+        <w:rPr>
+          <w:rFonts w:cs="Times New Roman"/>
+          <w:sz w:val="24"/>
+          <w:szCs w:val="24"/>
+        </w:rPr>
         <w:t>s</w:t>
       </w:r>
       <w:r>
+        <w:rPr>
+          <w:rFonts w:cs="Times New Roman"/>
+          <w:sz w:val="24"/>
+          <w:szCs w:val="24"/>
+        </w:rPr>
         <w:t>:</w:t>
       </w:r>
       <w:r>
+        <w:rPr>
+          <w:rFonts w:cs="Times New Roman"/>
+          <w:sz w:val="24"/>
+          <w:szCs w:val="24"/>
+        </w:rPr>
         <w:t xml:space="preserve"> mô tả làm sao để phục hồi chúng.</w:t>
       </w:r>
     </w:p>
@@ -1438,8 +2607,18 @@
           <w:ilvl w:val="0"/>
           <w:numId w:val="10"/>
         </w:numPr>
-      </w:pPr>
-      <w:r>
+        <w:rPr>
+          <w:rFonts w:cs="Times New Roman"/>
+          <w:sz w:val="24"/>
+          <w:szCs w:val="24"/>
+        </w:rPr>
+      </w:pPr>
+      <w:r>
+        <w:rPr>
+          <w:rFonts w:cs="Times New Roman"/>
+          <w:sz w:val="24"/>
+          <w:szCs w:val="24"/>
+        </w:rPr>
         <w:t>Ví dụ file 1.sql được mô tả như sau.</w:t>
       </w:r>
     </w:p>
@@ -1447,8 +2626,18 @@
       <w:pPr>
         <w:pStyle w:val="ListParagraph"/>
         <w:ind w:left="792"/>
-      </w:pPr>
-      <w:r>
+        <w:rPr>
+          <w:rFonts w:cs="Times New Roman"/>
+          <w:sz w:val="24"/>
+          <w:szCs w:val="24"/>
+        </w:rPr>
+      </w:pPr>
+      <w:r>
+        <w:rPr>
+          <w:rFonts w:cs="Times New Roman"/>
+          <w:sz w:val="24"/>
+          <w:szCs w:val="24"/>
+        </w:rPr>
         <w:pict>
           <v:shape id="_x0000_i1027" type="#_x0000_t75" style="width:468pt;height:186pt">
             <v:imagedata r:id="rId10" o:title="1sql"/>
@@ -1463,38 +2652,77 @@
           <w:ilvl w:val="0"/>
           <w:numId w:val="10"/>
         </w:numPr>
-      </w:pPr>
-      <w:r>
+        <w:rPr>
+          <w:rFonts w:cs="Times New Roman"/>
+          <w:sz w:val="24"/>
+          <w:szCs w:val="24"/>
+        </w:rPr>
+      </w:pPr>
+      <w:r>
+        <w:rPr>
+          <w:rFonts w:cs="Times New Roman"/>
+          <w:sz w:val="24"/>
+          <w:szCs w:val="24"/>
+        </w:rPr>
         <w:t>Evulotions sẽ được tự động active trong Play. Bạn có thể disable evolutions bằng cách: chỉnh sửa dòng lệnh này “</w:t>
       </w:r>
       <w:r>
         <w:rPr>
-          <w:b/>
+          <w:rFonts w:cs="Times New Roman"/>
+          <w:b/>
+          <w:sz w:val="24"/>
+          <w:szCs w:val="24"/>
         </w:rPr>
         <w:t>play.evolutions.enable = true</w:t>
       </w:r>
       <w:r>
+        <w:rPr>
+          <w:rFonts w:cs="Times New Roman"/>
+          <w:sz w:val="24"/>
+          <w:szCs w:val="24"/>
+        </w:rPr>
         <w:t>” thành “</w:t>
       </w:r>
       <w:r>
         <w:rPr>
-          <w:b/>
+          <w:rFonts w:cs="Times New Roman"/>
+          <w:b/>
+          <w:sz w:val="24"/>
+          <w:szCs w:val="24"/>
         </w:rPr>
         <w:t>play.evolutions.enable = false</w:t>
       </w:r>
       <w:r>
+        <w:rPr>
+          <w:rFonts w:cs="Times New Roman"/>
+          <w:sz w:val="24"/>
+          <w:szCs w:val="24"/>
+        </w:rPr>
         <w:t>” trong file “</w:t>
       </w:r>
       <w:r>
         <w:rPr>
-          <w:b/>
+          <w:rFonts w:cs="Times New Roman"/>
+          <w:b/>
+          <w:sz w:val="24"/>
+          <w:szCs w:val="24"/>
         </w:rPr>
         <w:t>application.conf</w:t>
       </w:r>
       <w:r>
+        <w:rPr>
+          <w:rFonts w:cs="Times New Roman"/>
+          <w:sz w:val="24"/>
+          <w:szCs w:val="24"/>
+        </w:rPr>
         <w:t>”</w:t>
       </w:r>
       <w:r>
+        <w:rPr>
+          <w:rFonts w:cs="Times New Roman"/>
+          <w:sz w:val="24"/>
+          <w:szCs w:val="24"/>
+        </w:rPr>
         <w:t>.</w:t>
       </w:r>
     </w:p>
@@ -1505,32 +2733,68 @@
           <w:ilvl w:val="0"/>
           <w:numId w:val="10"/>
         </w:numPr>
-      </w:pPr>
-      <w:r>
+        <w:rPr>
+          <w:rFonts w:cs="Times New Roman"/>
+          <w:sz w:val="24"/>
+          <w:szCs w:val="24"/>
+        </w:rPr>
+      </w:pPr>
+      <w:r>
+        <w:rPr>
+          <w:rFonts w:cs="Times New Roman"/>
+          <w:sz w:val="24"/>
+          <w:szCs w:val="24"/>
+        </w:rPr>
         <w:t xml:space="preserve">Khi evolutions được active. </w:t>
       </w:r>
       <w:r>
+        <w:rPr>
+          <w:rFonts w:cs="Times New Roman"/>
+          <w:sz w:val="24"/>
+          <w:szCs w:val="24"/>
+        </w:rPr>
         <w:t xml:space="preserve">Play sẽ kiểm tra trạng thái database schema của trước mỗi request in </w:t>
       </w:r>
       <w:r>
         <w:rPr>
+          <w:rFonts w:cs="Times New Roman"/>
           <w:color w:val="FF0000"/>
+          <w:sz w:val="24"/>
+          <w:szCs w:val="24"/>
         </w:rPr>
         <w:t>DEV mode</w:t>
       </w:r>
       <w:r>
+        <w:rPr>
+          <w:rFonts w:cs="Times New Roman"/>
+          <w:sz w:val="24"/>
+          <w:szCs w:val="24"/>
+        </w:rPr>
         <w:t xml:space="preserve">, hoặc trước khi start ứng dụng in </w:t>
       </w:r>
       <w:r>
         <w:rPr>
+          <w:rFonts w:cs="Times New Roman"/>
           <w:color w:val="FF0000"/>
+          <w:sz w:val="24"/>
+          <w:szCs w:val="24"/>
         </w:rPr>
         <w:t>PROD mode</w:t>
       </w:r>
       <w:r>
+        <w:rPr>
+          <w:rFonts w:cs="Times New Roman"/>
+          <w:sz w:val="24"/>
+          <w:szCs w:val="24"/>
+        </w:rPr>
         <w:t xml:space="preserve">. Ở DEV mode, </w:t>
       </w:r>
       <w:r>
+        <w:rPr>
+          <w:rFonts w:cs="Times New Roman"/>
+          <w:sz w:val="24"/>
+          <w:szCs w:val="24"/>
+        </w:rPr>
         <w:t>nếu database chưa được cập nhật thì Play sẽ thông báo lỗi và đề nghị đồng bộ database bằng cách chạy script sql được được xây dựng hoặc thay đổi trước đó.</w:t>
       </w:r>
     </w:p>
@@ -1538,8 +2802,18 @@
       <w:pPr>
         <w:pStyle w:val="ListParagraph"/>
         <w:ind w:left="792"/>
-      </w:pPr>
-      <w:r>
+        <w:rPr>
+          <w:rFonts w:cs="Times New Roman"/>
+          <w:sz w:val="24"/>
+          <w:szCs w:val="24"/>
+        </w:rPr>
+      </w:pPr>
+      <w:r>
+        <w:rPr>
+          <w:rFonts w:cs="Times New Roman"/>
+          <w:sz w:val="24"/>
+          <w:szCs w:val="24"/>
+        </w:rPr>
         <w:lastRenderedPageBreak/>
         <w:pict>
           <v:shape id="_x0000_i1028" type="#_x0000_t75" style="width:436.5pt;height:4in">
@@ -1555,53 +2829,110 @@
           <w:ilvl w:val="0"/>
           <w:numId w:val="10"/>
         </w:numPr>
-      </w:pPr>
-      <w:r>
+        <w:rPr>
+          <w:rFonts w:cs="Times New Roman"/>
+          <w:sz w:val="24"/>
+          <w:szCs w:val="24"/>
+        </w:rPr>
+      </w:pPr>
+      <w:r>
+        <w:rPr>
+          <w:rFonts w:cs="Times New Roman"/>
+          <w:sz w:val="24"/>
+          <w:szCs w:val="24"/>
+        </w:rPr>
         <w:t>Evolutions có thể được cấ</w:t>
       </w:r>
       <w:r>
+        <w:rPr>
+          <w:rFonts w:cs="Times New Roman"/>
+          <w:sz w:val="24"/>
+          <w:szCs w:val="24"/>
+        </w:rPr>
         <w:t>u hình hoàn toàn bằ</w:t>
       </w:r>
       <w:r>
+        <w:rPr>
+          <w:rFonts w:cs="Times New Roman"/>
+          <w:sz w:val="24"/>
+          <w:szCs w:val="24"/>
+        </w:rPr>
         <w:t>ng config</w:t>
       </w:r>
       <w:r>
+        <w:rPr>
+          <w:rFonts w:cs="Times New Roman"/>
+          <w:sz w:val="24"/>
+          <w:szCs w:val="24"/>
+        </w:rPr>
         <w:t xml:space="preserve"> trong file “</w:t>
       </w:r>
       <w:r>
         <w:rPr>
-          <w:b/>
+          <w:rFonts w:cs="Times New Roman"/>
+          <w:b/>
+          <w:sz w:val="24"/>
+          <w:szCs w:val="24"/>
         </w:rPr>
         <w:t>application.conf</w:t>
       </w:r>
       <w:r>
+        <w:rPr>
+          <w:rFonts w:cs="Times New Roman"/>
+          <w:sz w:val="24"/>
+          <w:szCs w:val="24"/>
+        </w:rPr>
         <w:t>”. Cấu hình cho application, sử dụng từ khóa với prefix “</w:t>
       </w:r>
       <w:r>
         <w:rPr>
-          <w:b/>
+          <w:rFonts w:cs="Times New Roman"/>
+          <w:b/>
+          <w:sz w:val="24"/>
+          <w:szCs w:val="24"/>
         </w:rPr>
         <w:t>play.evolutions</w:t>
       </w:r>
       <w:r>
+        <w:rPr>
+          <w:rFonts w:cs="Times New Roman"/>
+          <w:sz w:val="24"/>
+          <w:szCs w:val="24"/>
+        </w:rPr>
         <w:t>”, cấu hình cho database sử dụng từ khóa “</w:t>
       </w:r>
       <w:r>
         <w:rPr>
-          <w:b/>
+          <w:rFonts w:cs="Times New Roman"/>
+          <w:b/>
+          <w:sz w:val="24"/>
+          <w:szCs w:val="24"/>
         </w:rPr>
         <w:t>play.evolutions.db.&lt;datasourcename&gt;</w:t>
       </w:r>
       <w:r>
+        <w:rPr>
+          <w:rFonts w:cs="Times New Roman"/>
+          <w:sz w:val="24"/>
+          <w:szCs w:val="24"/>
+        </w:rPr>
         <w:t>” ví dụ là: “</w:t>
       </w:r>
       <w:r>
         <w:rPr>
-          <w:b/>
+          <w:rFonts w:cs="Times New Roman"/>
+          <w:b/>
+          <w:sz w:val="24"/>
+          <w:szCs w:val="24"/>
         </w:rPr>
         <w:t>play.evolutions.db.default</w:t>
       </w:r>
       <w:r>
+        <w:rPr>
+          <w:rFonts w:cs="Times New Roman"/>
+          <w:sz w:val="24"/>
+          <w:szCs w:val="24"/>
+        </w:rPr>
         <w:t>”. Có các tùy chọn cấu hình hỗ trợ sau:</w:t>
       </w:r>
     </w:p>
@@ -1612,32 +2943,68 @@
           <w:ilvl w:val="1"/>
           <w:numId w:val="10"/>
         </w:numPr>
-      </w:pPr>
-      <w:r>
-        <w:rPr>
-          <w:b/>
+        <w:rPr>
+          <w:rFonts w:cs="Times New Roman"/>
+          <w:sz w:val="24"/>
+          <w:szCs w:val="24"/>
+        </w:rPr>
+      </w:pPr>
+      <w:r>
+        <w:rPr>
+          <w:rFonts w:cs="Times New Roman"/>
+          <w:b/>
+          <w:sz w:val="24"/>
+          <w:szCs w:val="24"/>
         </w:rPr>
         <w:t>Enable</w:t>
       </w:r>
       <w:r>
+        <w:rPr>
+          <w:rFonts w:cs="Times New Roman"/>
+          <w:sz w:val="24"/>
+          <w:szCs w:val="24"/>
+        </w:rPr>
         <w:t>:</w:t>
       </w:r>
       <w:r>
+        <w:rPr>
+          <w:rFonts w:cs="Times New Roman"/>
+          <w:sz w:val="24"/>
+          <w:szCs w:val="24"/>
+        </w:rPr>
         <w:t xml:space="preserve"> Cho phép active or disable evolutions. Mặc định là </w:t>
       </w:r>
       <w:r>
+        <w:rPr>
+          <w:rFonts w:cs="Times New Roman"/>
+          <w:sz w:val="24"/>
+          <w:szCs w:val="24"/>
+        </w:rPr>
         <w:t>“</w:t>
       </w:r>
       <w:r>
         <w:rPr>
-          <w:b/>
+          <w:rFonts w:cs="Times New Roman"/>
+          <w:b/>
+          <w:sz w:val="24"/>
+          <w:szCs w:val="24"/>
         </w:rPr>
         <w:t>true</w:t>
       </w:r>
       <w:r>
+        <w:rPr>
+          <w:rFonts w:cs="Times New Roman"/>
+          <w:sz w:val="24"/>
+          <w:szCs w:val="24"/>
+        </w:rPr>
         <w:t>”</w:t>
       </w:r>
       <w:r>
+        <w:rPr>
+          <w:rFonts w:cs="Times New Roman"/>
+          <w:sz w:val="24"/>
+          <w:szCs w:val="24"/>
+        </w:rPr>
         <w:t>.</w:t>
       </w:r>
     </w:p>
@@ -1648,26 +3015,52 @@
           <w:ilvl w:val="1"/>
           <w:numId w:val="10"/>
         </w:numPr>
-      </w:pPr>
-      <w:r>
-        <w:rPr>
-          <w:b/>
+        <w:rPr>
+          <w:rFonts w:cs="Times New Roman"/>
+          <w:sz w:val="24"/>
+          <w:szCs w:val="24"/>
+        </w:rPr>
+      </w:pPr>
+      <w:r>
+        <w:rPr>
+          <w:rFonts w:cs="Times New Roman"/>
+          <w:b/>
+          <w:sz w:val="24"/>
+          <w:szCs w:val="24"/>
         </w:rPr>
         <w:t>Schema</w:t>
       </w:r>
       <w:r>
+        <w:rPr>
+          <w:rFonts w:cs="Times New Roman"/>
+          <w:sz w:val="24"/>
+          <w:szCs w:val="24"/>
+        </w:rPr>
         <w:t>:</w:t>
       </w:r>
       <w:r>
+        <w:rPr>
+          <w:rFonts w:cs="Times New Roman"/>
+          <w:sz w:val="24"/>
+          <w:szCs w:val="24"/>
+        </w:rPr>
         <w:t xml:space="preserve"> Tên CSDL, mặc định là “</w:t>
       </w:r>
       <w:r>
         <w:rPr>
-          <w:b/>
+          <w:rFonts w:cs="Times New Roman"/>
+          <w:b/>
+          <w:sz w:val="24"/>
+          <w:szCs w:val="24"/>
         </w:rPr>
         <w:t>default</w:t>
       </w:r>
       <w:r>
+        <w:rPr>
+          <w:rFonts w:cs="Times New Roman"/>
+          <w:sz w:val="24"/>
+          <w:szCs w:val="24"/>
+        </w:rPr>
         <w:t>”</w:t>
       </w:r>
     </w:p>
@@ -1678,26 +3071,52 @@
           <w:ilvl w:val="1"/>
           <w:numId w:val="10"/>
         </w:numPr>
-      </w:pPr>
-      <w:r>
-        <w:rPr>
-          <w:b/>
+        <w:rPr>
+          <w:rFonts w:cs="Times New Roman"/>
+          <w:sz w:val="24"/>
+          <w:szCs w:val="24"/>
+        </w:rPr>
+      </w:pPr>
+      <w:r>
+        <w:rPr>
+          <w:rFonts w:cs="Times New Roman"/>
+          <w:b/>
+          <w:sz w:val="24"/>
+          <w:szCs w:val="24"/>
         </w:rPr>
         <w:t>Autocommit</w:t>
       </w:r>
       <w:r>
+        <w:rPr>
+          <w:rFonts w:cs="Times New Roman"/>
+          <w:sz w:val="24"/>
+          <w:szCs w:val="24"/>
+        </w:rPr>
         <w:t>:</w:t>
       </w:r>
       <w:r>
+        <w:rPr>
+          <w:rFonts w:cs="Times New Roman"/>
+          <w:sz w:val="24"/>
+          <w:szCs w:val="24"/>
+        </w:rPr>
         <w:t xml:space="preserve"> Mặc định là “</w:t>
       </w:r>
       <w:r>
         <w:rPr>
-          <w:b/>
+          <w:rFonts w:cs="Times New Roman"/>
+          <w:b/>
+          <w:sz w:val="24"/>
+          <w:szCs w:val="24"/>
         </w:rPr>
         <w:t>true</w:t>
       </w:r>
       <w:r>
+        <w:rPr>
+          <w:rFonts w:cs="Times New Roman"/>
+          <w:sz w:val="24"/>
+          <w:szCs w:val="24"/>
+        </w:rPr>
         <w:t>”.</w:t>
       </w:r>
     </w:p>
@@ -1708,17 +3127,35 @@
           <w:ilvl w:val="1"/>
           <w:numId w:val="10"/>
         </w:numPr>
-      </w:pPr>
-      <w:r>
-        <w:rPr>
-          <w:b/>
+        <w:rPr>
+          <w:rFonts w:cs="Times New Roman"/>
+          <w:sz w:val="24"/>
+          <w:szCs w:val="24"/>
+        </w:rPr>
+      </w:pPr>
+      <w:r>
+        <w:rPr>
+          <w:rFonts w:cs="Times New Roman"/>
+          <w:b/>
+          <w:sz w:val="24"/>
+          <w:szCs w:val="24"/>
         </w:rPr>
         <w:t>useLocks</w:t>
       </w:r>
       <w:r>
+        <w:rPr>
+          <w:rFonts w:cs="Times New Roman"/>
+          <w:sz w:val="24"/>
+          <w:szCs w:val="24"/>
+        </w:rPr>
         <w:t>:</w:t>
       </w:r>
       <w:r>
+        <w:rPr>
+          <w:rFonts w:cs="Times New Roman"/>
+          <w:sz w:val="24"/>
+          <w:szCs w:val="24"/>
+        </w:rPr>
         <w:t xml:space="preserve"> </w:t>
       </w:r>
     </w:p>
@@ -1729,38 +3166,69 @@
           <w:ilvl w:val="1"/>
           <w:numId w:val="10"/>
         </w:numPr>
-      </w:pPr>
-      <w:r>
-        <w:rPr>
-          <w:b/>
+        <w:rPr>
+          <w:rFonts w:cs="Times New Roman"/>
+          <w:sz w:val="24"/>
+          <w:szCs w:val="24"/>
+        </w:rPr>
+      </w:pPr>
+      <w:r>
+        <w:rPr>
+          <w:rFonts w:cs="Times New Roman"/>
+          <w:b/>
+          <w:sz w:val="24"/>
+          <w:szCs w:val="24"/>
         </w:rPr>
         <w:t>autoAply</w:t>
       </w:r>
       <w:r>
+        <w:rPr>
+          <w:rFonts w:cs="Times New Roman"/>
+          <w:sz w:val="24"/>
+          <w:szCs w:val="24"/>
+        </w:rPr>
         <w:t>:</w:t>
       </w:r>
       <w:r>
-        <w:t xml:space="preserve"> </w:t>
-      </w:r>
-      <w:r>
-        <w:t>Mặc định là “</w:t>
-      </w:r>
-      <w:r>
-        <w:rPr>
-          <w:b/>
+        <w:rPr>
+          <w:rFonts w:cs="Times New Roman"/>
+          <w:sz w:val="24"/>
+          <w:szCs w:val="24"/>
+        </w:rPr>
+        <w:t xml:space="preserve"> Mặc định là “</w:t>
+      </w:r>
+      <w:r>
+        <w:rPr>
+          <w:rFonts w:cs="Times New Roman"/>
+          <w:b/>
+          <w:sz w:val="24"/>
+          <w:szCs w:val="24"/>
         </w:rPr>
         <w:t>false</w:t>
       </w:r>
       <w:r>
+        <w:rPr>
+          <w:rFonts w:cs="Times New Roman"/>
+          <w:sz w:val="24"/>
+          <w:szCs w:val="24"/>
+        </w:rPr>
         <w:t xml:space="preserve">”. Ở DEV mode, có 2 scripts UPS và DOWNS sẽ được tự động apply. Ở PROD mode, </w:t>
       </w:r>
       <w:r>
         <w:rPr>
-          <w:b/>
+          <w:rFonts w:cs="Times New Roman"/>
+          <w:b/>
+          <w:sz w:val="24"/>
+          <w:szCs w:val="24"/>
         </w:rPr>
         <w:t>chỉ</w:t>
       </w:r>
       <w:r>
+        <w:rPr>
+          <w:rFonts w:cs="Times New Roman"/>
+          <w:sz w:val="24"/>
+          <w:szCs w:val="24"/>
+        </w:rPr>
         <w:t xml:space="preserve"> có UPS evolutions được tự động apply.</w:t>
       </w:r>
     </w:p>
@@ -1771,44 +3239,93 @@
           <w:ilvl w:val="1"/>
           <w:numId w:val="10"/>
         </w:numPr>
-      </w:pPr>
-      <w:r>
-        <w:rPr>
-          <w:b/>
+        <w:rPr>
+          <w:rFonts w:cs="Times New Roman"/>
+          <w:sz w:val="24"/>
+          <w:szCs w:val="24"/>
+        </w:rPr>
+      </w:pPr>
+      <w:r>
+        <w:rPr>
+          <w:rFonts w:cs="Times New Roman"/>
+          <w:b/>
+          <w:sz w:val="24"/>
+          <w:szCs w:val="24"/>
         </w:rPr>
         <w:t>autoAplyDowns</w:t>
       </w:r>
       <w:r>
+        <w:rPr>
+          <w:rFonts w:cs="Times New Roman"/>
+          <w:sz w:val="24"/>
+          <w:szCs w:val="24"/>
+        </w:rPr>
         <w:t>:</w:t>
       </w:r>
       <w:r>
+        <w:rPr>
+          <w:rFonts w:cs="Times New Roman"/>
+          <w:sz w:val="24"/>
+          <w:szCs w:val="24"/>
+        </w:rPr>
         <w:t xml:space="preserve"> Mặc định là “</w:t>
       </w:r>
       <w:r>
         <w:rPr>
-          <w:b/>
+          <w:rFonts w:cs="Times New Roman"/>
+          <w:b/>
+          <w:sz w:val="24"/>
+          <w:szCs w:val="24"/>
         </w:rPr>
         <w:t>false</w:t>
       </w:r>
       <w:r>
+        <w:rPr>
+          <w:rFonts w:cs="Times New Roman"/>
+          <w:sz w:val="24"/>
+          <w:szCs w:val="24"/>
+        </w:rPr>
         <w:t xml:space="preserve">”, không tác động đến DEV mode. </w:t>
       </w:r>
       <w:r>
+        <w:rPr>
+          <w:rFonts w:cs="Times New Roman"/>
+          <w:sz w:val="24"/>
+          <w:szCs w:val="24"/>
+        </w:rPr>
         <w:t>Nếu trở thành “</w:t>
       </w:r>
       <w:r>
         <w:rPr>
-          <w:b/>
+          <w:rFonts w:cs="Times New Roman"/>
+          <w:b/>
+          <w:sz w:val="24"/>
+          <w:szCs w:val="24"/>
         </w:rPr>
         <w:t>true</w:t>
       </w:r>
       <w:r>
+        <w:rPr>
+          <w:rFonts w:cs="Times New Roman"/>
+          <w:sz w:val="24"/>
+          <w:szCs w:val="24"/>
+        </w:rPr>
         <w:t>” thì scripts ở DOWNS sẽ tự động ap</w:t>
       </w:r>
       <w:r>
+        <w:rPr>
+          <w:rFonts w:cs="Times New Roman"/>
+          <w:sz w:val="24"/>
+          <w:szCs w:val="24"/>
+        </w:rPr>
         <w:t>p</w:t>
       </w:r>
       <w:r>
+        <w:rPr>
+          <w:rFonts w:cs="Times New Roman"/>
+          <w:sz w:val="24"/>
+          <w:szCs w:val="24"/>
+        </w:rPr>
         <w:t>ly.</w:t>
       </w:r>
     </w:p>
@@ -1819,8 +3336,18 @@
           <w:ilvl w:val="0"/>
           <w:numId w:val="12"/>
         </w:numPr>
-      </w:pPr>
-      <w:r>
+        <w:rPr>
+          <w:rFonts w:cs="Times New Roman"/>
+          <w:sz w:val="24"/>
+          <w:szCs w:val="24"/>
+        </w:rPr>
+      </w:pPr>
+      <w:r>
+        <w:rPr>
+          <w:rFonts w:cs="Times New Roman"/>
+          <w:sz w:val="24"/>
+          <w:szCs w:val="24"/>
+        </w:rPr>
         <w:t>Đồng bộ database.</w:t>
       </w:r>
     </w:p>
@@ -1831,17 +3358,35 @@
           <w:ilvl w:val="0"/>
           <w:numId w:val="10"/>
         </w:numPr>
-      </w:pPr>
-      <w:r>
+        <w:rPr>
+          <w:rFonts w:cs="Times New Roman"/>
+          <w:sz w:val="24"/>
+          <w:szCs w:val="24"/>
+        </w:rPr>
+      </w:pPr>
+      <w:r>
+        <w:rPr>
+          <w:rFonts w:cs="Times New Roman"/>
+          <w:sz w:val="24"/>
+          <w:szCs w:val="24"/>
+        </w:rPr>
         <w:t>Giả sử có 2 developers làm việc chung một project. Developer A làm việc yêu cầu bảng mới và A tạo file “</w:t>
       </w:r>
       <w:r>
         <w:rPr>
-          <w:b/>
+          <w:rFonts w:cs="Times New Roman"/>
+          <w:b/>
+          <w:sz w:val="24"/>
+          <w:szCs w:val="24"/>
         </w:rPr>
         <w:t>2.sql</w:t>
       </w:r>
       <w:r>
+        <w:rPr>
+          <w:rFonts w:cs="Times New Roman"/>
+          <w:sz w:val="24"/>
+          <w:szCs w:val="24"/>
+        </w:rPr>
         <w:t>”</w:t>
       </w:r>
     </w:p>
@@ -1849,8 +3394,18 @@
       <w:pPr>
         <w:pStyle w:val="ListParagraph"/>
         <w:ind w:left="792"/>
-      </w:pPr>
-      <w:r>
+        <w:rPr>
+          <w:rFonts w:cs="Times New Roman"/>
+          <w:sz w:val="24"/>
+          <w:szCs w:val="24"/>
+        </w:rPr>
+      </w:pPr>
+      <w:r>
+        <w:rPr>
+          <w:rFonts w:cs="Times New Roman"/>
+          <w:sz w:val="24"/>
+          <w:szCs w:val="24"/>
+        </w:rPr>
         <w:lastRenderedPageBreak/>
         <w:pict>
           <v:shape id="_x0000_i1029" type="#_x0000_t75" style="width:467.25pt;height:174pt">
@@ -1866,17 +3421,35 @@
           <w:ilvl w:val="0"/>
           <w:numId w:val="10"/>
         </w:numPr>
-      </w:pPr>
-      <w:r>
+        <w:rPr>
+          <w:rFonts w:cs="Times New Roman"/>
+          <w:sz w:val="24"/>
+          <w:szCs w:val="24"/>
+        </w:rPr>
+      </w:pPr>
+      <w:r>
+        <w:rPr>
+          <w:rFonts w:cs="Times New Roman"/>
+          <w:sz w:val="24"/>
+          <w:szCs w:val="24"/>
+        </w:rPr>
         <w:t>Tới developer B lại muốn chỉnh sửa lại bảng trong file “</w:t>
       </w:r>
       <w:r>
         <w:rPr>
-          <w:b/>
+          <w:rFonts w:cs="Times New Roman"/>
+          <w:b/>
+          <w:sz w:val="24"/>
+          <w:szCs w:val="24"/>
         </w:rPr>
         <w:t>1.sql</w:t>
       </w:r>
       <w:r>
+        <w:rPr>
+          <w:rFonts w:cs="Times New Roman"/>
+          <w:sz w:val="24"/>
+          <w:szCs w:val="24"/>
+        </w:rPr>
         <w:t>”.</w:t>
       </w:r>
     </w:p>
@@ -1884,8 +3457,18 @@
       <w:pPr>
         <w:pStyle w:val="ListParagraph"/>
         <w:ind w:left="792"/>
-      </w:pPr>
-      <w:r>
+        <w:rPr>
+          <w:rFonts w:cs="Times New Roman"/>
+          <w:sz w:val="24"/>
+          <w:szCs w:val="24"/>
+        </w:rPr>
+      </w:pPr>
+      <w:r>
+        <w:rPr>
+          <w:rFonts w:cs="Times New Roman"/>
+          <w:sz w:val="24"/>
+          <w:szCs w:val="24"/>
+        </w:rPr>
         <w:pict>
           <v:shape id="_x0000_i1030" type="#_x0000_t75" style="width:467.25pt;height:82.5pt">
             <v:imagedata r:id="rId13" o:title="B"/>
@@ -1900,14 +3483,34 @@
           <w:ilvl w:val="0"/>
           <w:numId w:val="10"/>
         </w:numPr>
-      </w:pPr>
-      <w:r>
+        <w:rPr>
+          <w:rFonts w:cs="Times New Roman"/>
+          <w:sz w:val="24"/>
+          <w:szCs w:val="24"/>
+        </w:rPr>
+      </w:pPr>
+      <w:r>
+        <w:rPr>
+          <w:rFonts w:cs="Times New Roman"/>
+          <w:sz w:val="24"/>
+          <w:szCs w:val="24"/>
+        </w:rPr>
         <w:t>Khi B hoàn thành và commit lên github (giả sử A và B sử dụng github để lưu project). Thì khi A tiếp tục làm việc, thì Play sẽ merge</w:t>
       </w:r>
       <w:r>
+        <w:rPr>
+          <w:rFonts w:cs="Times New Roman"/>
+          <w:sz w:val="24"/>
+          <w:szCs w:val="24"/>
+        </w:rPr>
         <w:t xml:space="preserve"> sự thay đổi của database trước khi làm việc.</w:t>
       </w:r>
       <w:r>
+        <w:rPr>
+          <w:rFonts w:cs="Times New Roman"/>
+          <w:sz w:val="24"/>
+          <w:szCs w:val="24"/>
+        </w:rPr>
         <w:pict>
           <v:shape id="_x0000_i1031" type="#_x0000_t75" style="width:468pt;height:222pt">
             <v:imagedata r:id="rId14" o:title="merge"/>
@@ -1922,24 +3525,61 @@
           <w:ilvl w:val="0"/>
           <w:numId w:val="10"/>
         </w:numPr>
-      </w:pPr>
-      <w:r>
+        <w:rPr>
+          <w:rFonts w:cs="Times New Roman"/>
+          <w:sz w:val="24"/>
+          <w:szCs w:val="24"/>
+        </w:rPr>
+      </w:pPr>
+      <w:r>
+        <w:rPr>
+          <w:rFonts w:cs="Times New Roman"/>
+          <w:sz w:val="24"/>
+          <w:szCs w:val="24"/>
+        </w:rPr>
         <w:t>So, Play sẽ phát hiện và yêu cấu A đồng bộ database</w:t>
       </w:r>
       <w:r>
+        <w:rPr>
+          <w:rFonts w:cs="Times New Roman"/>
+          <w:sz w:val="24"/>
+          <w:szCs w:val="24"/>
+        </w:rPr>
         <w:t xml:space="preserve"> lại với nhau.</w:t>
       </w:r>
     </w:p>
     <w:p>
       <w:pPr>
         <w:pStyle w:val="Heading2"/>
-      </w:pPr>
-      <w:r>
+        <w:rPr>
+          <w:rFonts w:cs="Times New Roman"/>
+          <w:sz w:val="24"/>
+          <w:szCs w:val="24"/>
+        </w:rPr>
+      </w:pPr>
+      <w:r>
+        <w:rPr>
+          <w:rFonts w:cs="Times New Roman"/>
+          <w:sz w:val="24"/>
+          <w:szCs w:val="24"/>
+        </w:rPr>
         <w:t>Intercepter trong Java Play Framework.</w:t>
       </w:r>
     </w:p>
     <w:p>
-      <w:r>
+      <w:pPr>
+        <w:rPr>
+          <w:rFonts w:cs="Times New Roman"/>
+          <w:sz w:val="24"/>
+          <w:szCs w:val="24"/>
+        </w:rPr>
+      </w:pPr>
+      <w:r>
+        <w:rPr>
+          <w:rFonts w:cs="Times New Roman"/>
+          <w:sz w:val="24"/>
+          <w:szCs w:val="24"/>
+        </w:rPr>
         <w:t>Các bước để bắt các event như: start application, stop application, error,.. được thực hiện như sau:</w:t>
       </w:r>
     </w:p>
@@ -1950,26 +3590,52 @@
           <w:ilvl w:val="1"/>
           <w:numId w:val="4"/>
         </w:numPr>
-      </w:pPr>
-      <w:r>
+        <w:rPr>
+          <w:rFonts w:cs="Times New Roman"/>
+          <w:sz w:val="24"/>
+          <w:szCs w:val="24"/>
+        </w:rPr>
+      </w:pPr>
+      <w:r>
+        <w:rPr>
+          <w:rFonts w:cs="Times New Roman"/>
+          <w:sz w:val="24"/>
+          <w:szCs w:val="24"/>
+        </w:rPr>
         <w:t>Tạo class “</w:t>
       </w:r>
       <w:r>
         <w:rPr>
-          <w:b/>
+          <w:rFonts w:cs="Times New Roman"/>
+          <w:b/>
+          <w:sz w:val="24"/>
+          <w:szCs w:val="24"/>
         </w:rPr>
         <w:t>Global</w:t>
       </w:r>
       <w:r>
+        <w:rPr>
+          <w:rFonts w:cs="Times New Roman"/>
+          <w:sz w:val="24"/>
+          <w:szCs w:val="24"/>
+        </w:rPr>
         <w:t>” trong pakage “</w:t>
       </w:r>
       <w:r>
         <w:rPr>
-          <w:b/>
+          <w:rFonts w:cs="Times New Roman"/>
+          <w:b/>
+          <w:sz w:val="24"/>
+          <w:szCs w:val="24"/>
         </w:rPr>
         <w:t>intercepter</w:t>
       </w:r>
       <w:r>
+        <w:rPr>
+          <w:rFonts w:cs="Times New Roman"/>
+          <w:sz w:val="24"/>
+          <w:szCs w:val="24"/>
+        </w:rPr>
         <w:t>”.</w:t>
       </w:r>
     </w:p>
@@ -1980,27 +3646,53 @@
           <w:ilvl w:val="1"/>
           <w:numId w:val="4"/>
         </w:numPr>
-      </w:pPr>
-      <w:r>
+        <w:rPr>
+          <w:rFonts w:cs="Times New Roman"/>
+          <w:sz w:val="24"/>
+          <w:szCs w:val="24"/>
+        </w:rPr>
+      </w:pPr>
+      <w:r>
+        <w:rPr>
+          <w:rFonts w:cs="Times New Roman"/>
+          <w:sz w:val="24"/>
+          <w:szCs w:val="24"/>
+        </w:rPr>
         <w:lastRenderedPageBreak/>
         <w:t>Class “</w:t>
       </w:r>
       <w:r>
         <w:rPr>
-          <w:b/>
+          <w:rFonts w:cs="Times New Roman"/>
+          <w:b/>
+          <w:sz w:val="24"/>
+          <w:szCs w:val="24"/>
         </w:rPr>
         <w:t>Global</w:t>
       </w:r>
       <w:r>
+        <w:rPr>
+          <w:rFonts w:cs="Times New Roman"/>
+          <w:sz w:val="24"/>
+          <w:szCs w:val="24"/>
+        </w:rPr>
         <w:t>” kế thừa lớp “</w:t>
       </w:r>
       <w:r>
         <w:rPr>
-          <w:b/>
+          <w:rFonts w:cs="Times New Roman"/>
+          <w:b/>
+          <w:sz w:val="24"/>
+          <w:szCs w:val="24"/>
         </w:rPr>
         <w:t>GlobalSettings</w:t>
       </w:r>
       <w:r>
+        <w:rPr>
+          <w:rFonts w:cs="Times New Roman"/>
+          <w:sz w:val="24"/>
+          <w:szCs w:val="24"/>
+        </w:rPr>
         <w:t>” và override lại các hàm Start, Stop, error.</w:t>
       </w:r>
     </w:p>
@@ -2011,26 +3703,52 @@
           <w:ilvl w:val="1"/>
           <w:numId w:val="4"/>
         </w:numPr>
-      </w:pPr>
-      <w:r>
+        <w:rPr>
+          <w:rFonts w:cs="Times New Roman"/>
+          <w:sz w:val="24"/>
+          <w:szCs w:val="24"/>
+        </w:rPr>
+      </w:pPr>
+      <w:r>
+        <w:rPr>
+          <w:rFonts w:cs="Times New Roman"/>
+          <w:sz w:val="24"/>
+          <w:szCs w:val="24"/>
+        </w:rPr>
         <w:t>Thêm vào file “</w:t>
       </w:r>
       <w:r>
         <w:rPr>
-          <w:b/>
+          <w:rFonts w:cs="Times New Roman"/>
+          <w:b/>
+          <w:sz w:val="24"/>
+          <w:szCs w:val="24"/>
         </w:rPr>
         <w:t>application.conf</w:t>
       </w:r>
       <w:r>
+        <w:rPr>
+          <w:rFonts w:cs="Times New Roman"/>
+          <w:sz w:val="24"/>
+          <w:szCs w:val="24"/>
+        </w:rPr>
         <w:t>” dòng “</w:t>
       </w:r>
       <w:r>
         <w:rPr>
-          <w:b/>
+          <w:rFonts w:cs="Times New Roman"/>
+          <w:b/>
+          <w:sz w:val="24"/>
+          <w:szCs w:val="24"/>
         </w:rPr>
         <w:t>application.global=intercepter.Global</w:t>
       </w:r>
       <w:r>
+        <w:rPr>
+          <w:rFonts w:cs="Times New Roman"/>
+          <w:sz w:val="24"/>
+          <w:szCs w:val="24"/>
+        </w:rPr>
         <w:t>”</w:t>
       </w:r>
     </w:p>
@@ -2038,32 +3756,65 @@
       <w:pPr>
         <w:pStyle w:val="ListParagraph"/>
         <w:ind w:left="1440"/>
+        <w:rPr>
+          <w:rFonts w:cs="Times New Roman"/>
+          <w:sz w:val="24"/>
+          <w:szCs w:val="24"/>
+        </w:rPr>
       </w:pPr>
       <w:hyperlink r:id="rId15" w:history="1">
         <w:r>
           <w:rPr>
             <w:rStyle w:val="Hyperlink"/>
+            <w:rFonts w:cs="Times New Roman"/>
+            <w:sz w:val="24"/>
+            <w:szCs w:val="24"/>
           </w:rPr>
           <w:t>https://www.playframework.com/documentation/2.5.x/JavaErrorHandling</w:t>
         </w:r>
       </w:hyperlink>
       <w:r>
+        <w:rPr>
+          <w:rFonts w:cs="Times New Roman"/>
+          <w:sz w:val="24"/>
+          <w:szCs w:val="24"/>
+        </w:rPr>
         <w:t xml:space="preserve"> </w:t>
       </w:r>
     </w:p>
     <w:p>
       <w:pPr>
         <w:pStyle w:val="Heading2"/>
-      </w:pPr>
-      <w:r>
+        <w:rPr>
+          <w:rFonts w:cs="Times New Roman"/>
+          <w:sz w:val="24"/>
+          <w:szCs w:val="24"/>
+        </w:rPr>
+      </w:pPr>
+      <w:r>
+        <w:rPr>
+          <w:rFonts w:cs="Times New Roman"/>
+          <w:sz w:val="24"/>
+          <w:szCs w:val="24"/>
+        </w:rPr>
         <w:t>Tại sao lại sử dụng Result, CompletionStage&lt;Result&gt;  và cách sử dụng?</w:t>
       </w:r>
     </w:p>
     <w:p>
       <w:pPr>
         <w:pStyle w:val="Heading2"/>
-      </w:pPr>
-      <w:r>
+        <w:rPr>
+          <w:rFonts w:cs="Times New Roman"/>
+          <w:sz w:val="24"/>
+          <w:szCs w:val="24"/>
+        </w:rPr>
+      </w:pPr>
+      <w:r>
+        <w:rPr>
+          <w:rFonts w:cs="Times New Roman"/>
+          <w:sz w:val="24"/>
+          <w:szCs w:val="24"/>
+        </w:rPr>
         <w:t>Cách gửi mail trong java play framewrok.</w:t>
       </w:r>
     </w:p>
@@ -2074,19 +3825,37 @@
           <w:ilvl w:val="0"/>
           <w:numId w:val="10"/>
         </w:numPr>
-      </w:pPr>
-      <w:r>
+        <w:rPr>
+          <w:rFonts w:cs="Times New Roman"/>
+          <w:sz w:val="24"/>
+          <w:szCs w:val="24"/>
+        </w:rPr>
+      </w:pPr>
+      <w:r>
+        <w:rPr>
+          <w:rFonts w:cs="Times New Roman"/>
+          <w:sz w:val="24"/>
+          <w:szCs w:val="24"/>
+        </w:rPr>
         <w:t xml:space="preserve">Nguồn: </w:t>
       </w:r>
       <w:hyperlink r:id="rId16" w:history="1">
         <w:r>
           <w:rPr>
             <w:rStyle w:val="Hyperlink"/>
+            <w:rFonts w:cs="Times New Roman"/>
+            <w:sz w:val="24"/>
+            <w:szCs w:val="24"/>
           </w:rPr>
           <w:t>https://github.com/playframework/play-mailer</w:t>
         </w:r>
       </w:hyperlink>
       <w:r>
+        <w:rPr>
+          <w:rFonts w:cs="Times New Roman"/>
+          <w:sz w:val="24"/>
+          <w:szCs w:val="24"/>
+        </w:rPr>
         <w:t xml:space="preserve"> </w:t>
       </w:r>
     </w:p>
@@ -2094,23 +3863,44 @@
       <w:pPr>
         <w:pStyle w:val="ListParagraph"/>
         <w:ind w:left="792"/>
-      </w:pPr>
-      <w:r>
-        <w:rPr>
-          <w:b/>
+        <w:rPr>
+          <w:rFonts w:cs="Times New Roman"/>
+          <w:sz w:val="24"/>
+          <w:szCs w:val="24"/>
+        </w:rPr>
+      </w:pPr>
+      <w:r>
+        <w:rPr>
+          <w:rFonts w:cs="Times New Roman"/>
+          <w:b/>
+          <w:sz w:val="24"/>
+          <w:szCs w:val="24"/>
         </w:rPr>
         <w:t>B1</w:t>
       </w:r>
       <w:r>
+        <w:rPr>
+          <w:rFonts w:cs="Times New Roman"/>
+          <w:sz w:val="24"/>
+          <w:szCs w:val="24"/>
+        </w:rPr>
         <w:t>: Add thư viện play-mailer trong file “</w:t>
       </w:r>
       <w:r>
         <w:rPr>
-          <w:b/>
+          <w:rFonts w:cs="Times New Roman"/>
+          <w:b/>
+          <w:sz w:val="24"/>
+          <w:szCs w:val="24"/>
         </w:rPr>
         <w:t>build.sbt</w:t>
       </w:r>
       <w:r>
+        <w:rPr>
+          <w:rFonts w:cs="Times New Roman"/>
+          <w:sz w:val="24"/>
+          <w:szCs w:val="24"/>
+        </w:rPr>
         <w:t>”.</w:t>
       </w:r>
     </w:p>
@@ -2118,19 +3908,37 @@
       <w:pPr>
         <w:pStyle w:val="ListParagraph"/>
         <w:ind w:left="792"/>
-      </w:pPr>
-      <w:r>
+        <w:rPr>
+          <w:rFonts w:cs="Times New Roman"/>
+          <w:sz w:val="24"/>
+          <w:szCs w:val="24"/>
+        </w:rPr>
+      </w:pPr>
+      <w:r>
+        <w:rPr>
+          <w:rFonts w:cs="Times New Roman"/>
+          <w:sz w:val="24"/>
+          <w:szCs w:val="24"/>
+        </w:rPr>
         <w:t xml:space="preserve">Các bạn có thể tham khảo version của play-mailer ở đây: </w:t>
       </w:r>
       <w:hyperlink r:id="rId17" w:history="1">
         <w:r>
           <w:rPr>
             <w:rStyle w:val="Hyperlink"/>
+            <w:rFonts w:cs="Times New Roman"/>
+            <w:sz w:val="24"/>
+            <w:szCs w:val="24"/>
           </w:rPr>
           <w:t>http://mvnrepository.com/artifact/com.typesafe.play/play-mailer_2.11</w:t>
         </w:r>
       </w:hyperlink>
       <w:r>
+        <w:rPr>
+          <w:rFonts w:cs="Times New Roman"/>
+          <w:sz w:val="24"/>
+          <w:szCs w:val="24"/>
+        </w:rPr>
         <w:t xml:space="preserve"> </w:t>
       </w:r>
     </w:p>
@@ -2138,29 +3946,60 @@
       <w:pPr>
         <w:pStyle w:val="ListParagraph"/>
         <w:ind w:left="792"/>
-      </w:pPr>
-      <w:r>
-        <w:rPr>
-          <w:b/>
+        <w:rPr>
+          <w:rFonts w:cs="Times New Roman"/>
+          <w:sz w:val="24"/>
+          <w:szCs w:val="24"/>
+        </w:rPr>
+      </w:pPr>
+      <w:r>
+        <w:rPr>
+          <w:rFonts w:cs="Times New Roman"/>
+          <w:b/>
+          <w:sz w:val="24"/>
+          <w:szCs w:val="24"/>
         </w:rPr>
         <w:t>B2</w:t>
       </w:r>
       <w:r>
+        <w:rPr>
+          <w:rFonts w:cs="Times New Roman"/>
+          <w:sz w:val="24"/>
+          <w:szCs w:val="24"/>
+        </w:rPr>
         <w:t xml:space="preserve">: </w:t>
       </w:r>
       <w:r>
+        <w:rPr>
+          <w:rFonts w:cs="Times New Roman"/>
+          <w:sz w:val="24"/>
+          <w:szCs w:val="24"/>
+        </w:rPr>
         <w:t>Configure play-mailer trong file “</w:t>
       </w:r>
       <w:r>
         <w:rPr>
-          <w:b/>
+          <w:rFonts w:cs="Times New Roman"/>
+          <w:b/>
+          <w:sz w:val="24"/>
+          <w:szCs w:val="24"/>
         </w:rPr>
         <w:t>application.conf</w:t>
       </w:r>
       <w:r>
+        <w:rPr>
+          <w:rFonts w:cs="Times New Roman"/>
+          <w:sz w:val="24"/>
+          <w:szCs w:val="24"/>
+        </w:rPr>
         <w:t>”</w:t>
       </w:r>
       <w:r>
+        <w:rPr>
+          <w:rFonts w:cs="Times New Roman"/>
+          <w:sz w:val="24"/>
+          <w:szCs w:val="24"/>
+        </w:rPr>
         <w:t>:</w:t>
       </w:r>
     </w:p>
@@ -2168,14 +4007,29 @@
       <w:pPr>
         <w:pStyle w:val="ListParagraph"/>
         <w:ind w:left="792"/>
+        <w:rPr>
+          <w:rFonts w:cs="Times New Roman"/>
+          <w:sz w:val="24"/>
+          <w:szCs w:val="24"/>
+        </w:rPr>
       </w:pPr>
     </w:p>
     <w:p>
       <w:pPr>
         <w:pStyle w:val="ListParagraph"/>
         <w:ind w:left="792"/>
-      </w:pPr>
-      <w:r>
+        <w:rPr>
+          <w:rFonts w:cs="Times New Roman"/>
+          <w:sz w:val="24"/>
+          <w:szCs w:val="24"/>
+        </w:rPr>
+      </w:pPr>
+      <w:r>
+        <w:rPr>
+          <w:rFonts w:cs="Times New Roman"/>
+          <w:sz w:val="24"/>
+          <w:szCs w:val="24"/>
+        </w:rPr>
         <w:pict>
           <v:shape id="_x0000_i1032" type="#_x0000_t75" style="width:430.5pt;height:209.25pt">
             <v:imagedata r:id="rId18" o:title="mail"/>
@@ -2188,12 +4042,18 @@
         <w:pStyle w:val="ListParagraph"/>
         <w:ind w:left="792"/>
         <w:rPr>
-          <w:b/>
-        </w:rPr>
-      </w:pPr>
-      <w:r>
-        <w:rPr>
-          <w:b/>
+          <w:rFonts w:cs="Times New Roman"/>
+          <w:b/>
+          <w:sz w:val="24"/>
+          <w:szCs w:val="24"/>
+        </w:rPr>
+      </w:pPr>
+      <w:r>
+        <w:rPr>
+          <w:rFonts w:cs="Times New Roman"/>
+          <w:b/>
+          <w:sz w:val="24"/>
+          <w:szCs w:val="24"/>
         </w:rPr>
         <w:t>Giải thích các thuộc tính:</w:t>
       </w:r>
@@ -2205,8 +4065,18 @@
           <w:ilvl w:val="0"/>
           <w:numId w:val="10"/>
         </w:numPr>
-      </w:pPr>
-      <w:r>
+        <w:rPr>
+          <w:rFonts w:cs="Times New Roman"/>
+          <w:sz w:val="24"/>
+          <w:szCs w:val="24"/>
+        </w:rPr>
+      </w:pPr>
+      <w:r>
+        <w:rPr>
+          <w:rFonts w:cs="Times New Roman"/>
+          <w:sz w:val="24"/>
+          <w:szCs w:val="24"/>
+        </w:rPr>
         <w:t>User: tên email của server để gửi mail cho client.</w:t>
       </w:r>
     </w:p>
@@ -2217,8 +4087,18 @@
           <w:ilvl w:val="0"/>
           <w:numId w:val="10"/>
         </w:numPr>
-      </w:pPr>
-      <w:r>
+        <w:rPr>
+          <w:rFonts w:cs="Times New Roman"/>
+          <w:sz w:val="24"/>
+          <w:szCs w:val="24"/>
+        </w:rPr>
+      </w:pPr>
+      <w:r>
+        <w:rPr>
+          <w:rFonts w:cs="Times New Roman"/>
+          <w:sz w:val="24"/>
+          <w:szCs w:val="24"/>
+        </w:rPr>
         <w:t>Password:password của email.</w:t>
       </w:r>
     </w:p>
@@ -2229,11 +4109,26 @@
           <w:ilvl w:val="0"/>
           <w:numId w:val="10"/>
         </w:numPr>
-      </w:pPr>
-      <w:r>
+        <w:rPr>
+          <w:rFonts w:cs="Times New Roman"/>
+          <w:sz w:val="24"/>
+          <w:szCs w:val="24"/>
+        </w:rPr>
+      </w:pPr>
+      <w:r>
+        <w:rPr>
+          <w:rFonts w:cs="Times New Roman"/>
+          <w:sz w:val="24"/>
+          <w:szCs w:val="24"/>
+        </w:rPr>
         <w:t>Debug = yes: khi gửi mail cho phép log tren console.</w:t>
       </w:r>
       <w:r>
+        <w:rPr>
+          <w:rFonts w:cs="Times New Roman"/>
+          <w:sz w:val="24"/>
+          <w:szCs w:val="24"/>
+        </w:rPr>
         <w:t xml:space="preserve"> Và ngược lại thì không.</w:t>
       </w:r>
     </w:p>
@@ -2244,17 +4139,35 @@
           <w:ilvl w:val="0"/>
           <w:numId w:val="10"/>
         </w:numPr>
-      </w:pPr>
-      <w:r>
+        <w:rPr>
+          <w:rFonts w:cs="Times New Roman"/>
+          <w:sz w:val="24"/>
+          <w:szCs w:val="24"/>
+        </w:rPr>
+      </w:pPr>
+      <w:r>
+        <w:rPr>
+          <w:rFonts w:cs="Times New Roman"/>
+          <w:sz w:val="24"/>
+          <w:szCs w:val="24"/>
+        </w:rPr>
         <w:t xml:space="preserve">Host: máy chủ </w:t>
       </w:r>
       <w:r>
         <w:rPr>
-          <w:b/>
+          <w:rFonts w:cs="Times New Roman"/>
+          <w:b/>
+          <w:sz w:val="24"/>
+          <w:szCs w:val="24"/>
         </w:rPr>
         <w:t>smtp</w:t>
       </w:r>
       <w:r>
+        <w:rPr>
+          <w:rFonts w:cs="Times New Roman"/>
+          <w:sz w:val="24"/>
+          <w:szCs w:val="24"/>
+        </w:rPr>
         <w:t xml:space="preserve"> của mail server.</w:t>
       </w:r>
     </w:p>
@@ -2265,8 +4178,18 @@
           <w:ilvl w:val="0"/>
           <w:numId w:val="10"/>
         </w:numPr>
-      </w:pPr>
-      <w:r>
+        <w:rPr>
+          <w:rFonts w:cs="Times New Roman"/>
+          <w:sz w:val="24"/>
+          <w:szCs w:val="24"/>
+        </w:rPr>
+      </w:pPr>
+      <w:r>
+        <w:rPr>
+          <w:rFonts w:cs="Times New Roman"/>
+          <w:sz w:val="24"/>
+          <w:szCs w:val="24"/>
+        </w:rPr>
         <w:t>Port: port gửi mail của server.</w:t>
       </w:r>
     </w:p>
@@ -2277,8 +4200,18 @@
           <w:ilvl w:val="0"/>
           <w:numId w:val="10"/>
         </w:numPr>
-      </w:pPr>
-      <w:r>
+        <w:rPr>
+          <w:rFonts w:cs="Times New Roman"/>
+          <w:sz w:val="24"/>
+          <w:szCs w:val="24"/>
+        </w:rPr>
+      </w:pPr>
+      <w:r>
+        <w:rPr>
+          <w:rFonts w:cs="Times New Roman"/>
+          <w:sz w:val="24"/>
+          <w:szCs w:val="24"/>
+        </w:rPr>
         <w:t>Ssl: tạo đường truyền kết nối giữa server và trình duyệt.</w:t>
       </w:r>
     </w:p>
@@ -2286,8 +4219,18 @@
       <w:pPr>
         <w:pStyle w:val="ListParagraph"/>
         <w:ind w:left="792"/>
-      </w:pPr>
-      <w:r>
+        <w:rPr>
+          <w:rFonts w:cs="Times New Roman"/>
+          <w:sz w:val="24"/>
+          <w:szCs w:val="24"/>
+        </w:rPr>
+      </w:pPr>
+      <w:r>
+        <w:rPr>
+          <w:rFonts w:cs="Times New Roman"/>
+          <w:sz w:val="24"/>
+          <w:szCs w:val="24"/>
+        </w:rPr>
         <w:t>B3: Cách sử dụng trong Java Play Framework.</w:t>
       </w:r>
     </w:p>
@@ -2295,8 +4238,18 @@
       <w:pPr>
         <w:pStyle w:val="ListParagraph"/>
         <w:ind w:left="792"/>
-      </w:pPr>
-      <w:r>
+        <w:rPr>
+          <w:rFonts w:cs="Times New Roman"/>
+          <w:sz w:val="24"/>
+          <w:szCs w:val="24"/>
+        </w:rPr>
+      </w:pPr>
+      <w:r>
+        <w:rPr>
+          <w:rFonts w:cs="Times New Roman"/>
+          <w:sz w:val="24"/>
+          <w:szCs w:val="24"/>
+        </w:rPr>
         <w:lastRenderedPageBreak/>
         <w:pict>
           <v:shape id="_x0000_i1033" type="#_x0000_t75" style="width:467.25pt;height:278.25pt">
@@ -2309,14 +4262,27 @@
       <w:pPr>
         <w:pStyle w:val="ListParagraph"/>
         <w:ind w:left="792"/>
-      </w:pPr>
-      <w:r>
-        <w:rPr>
-          <w:b/>
+        <w:rPr>
+          <w:rFonts w:cs="Times New Roman"/>
+          <w:sz w:val="24"/>
+          <w:szCs w:val="24"/>
+        </w:rPr>
+      </w:pPr>
+      <w:r>
+        <w:rPr>
+          <w:rFonts w:cs="Times New Roman"/>
+          <w:b/>
+          <w:sz w:val="24"/>
+          <w:szCs w:val="24"/>
         </w:rPr>
         <w:t>B4</w:t>
       </w:r>
       <w:r>
+        <w:rPr>
+          <w:rFonts w:cs="Times New Roman"/>
+          <w:sz w:val="24"/>
+          <w:szCs w:val="24"/>
+        </w:rPr>
         <w:t>: Những chú ý khi sử dụng play-mailer:</w:t>
       </w:r>
     </w:p>
@@ -2327,16 +4293,36 @@
           <w:ilvl w:val="0"/>
           <w:numId w:val="10"/>
         </w:numPr>
-      </w:pPr>
-      <w:r>
+        <w:rPr>
+          <w:rFonts w:cs="Times New Roman"/>
+          <w:sz w:val="24"/>
+          <w:szCs w:val="24"/>
+        </w:rPr>
+      </w:pPr>
+      <w:r>
+        <w:rPr>
+          <w:rFonts w:cs="Times New Roman"/>
+          <w:sz w:val="24"/>
+          <w:szCs w:val="24"/>
+        </w:rPr>
         <w:t>Ở những version play-mailer khác nhau thì tương ứng với version của play framework.</w:t>
       </w:r>
     </w:p>
     <w:p>
       <w:pPr>
         <w:ind w:left="720"/>
-      </w:pPr>
-      <w:r>
+        <w:rPr>
+          <w:rFonts w:cs="Times New Roman"/>
+          <w:sz w:val="24"/>
+          <w:szCs w:val="24"/>
+        </w:rPr>
+      </w:pPr>
+      <w:r>
+        <w:rPr>
+          <w:rFonts w:cs="Times New Roman"/>
+          <w:sz w:val="24"/>
+          <w:szCs w:val="24"/>
+        </w:rPr>
         <w:pict>
           <v:shape id="_x0000_i1034" type="#_x0000_t75" style="width:210.75pt;height:235.5pt">
             <v:imagedata r:id="rId20" o:title="version mailer"/>
@@ -2347,22 +4333,49 @@
     <w:p>
       <w:pPr>
         <w:ind w:left="720"/>
-      </w:pPr>
-      <w:r>
+        <w:rPr>
+          <w:rFonts w:cs="Times New Roman"/>
+          <w:sz w:val="24"/>
+          <w:szCs w:val="24"/>
+        </w:rPr>
+      </w:pPr>
+      <w:bookmarkStart w:id="0" w:name="_GoBack"/>
+      <w:r>
+        <w:rPr>
+          <w:rFonts w:cs="Times New Roman"/>
+          <w:sz w:val="24"/>
+          <w:szCs w:val="24"/>
+        </w:rPr>
         <w:t>Vì vậy, các bạn phải sử dụng đúng version thì mới có thể sử dụng play-mailer hiệu quả.</w:t>
       </w:r>
     </w:p>
+    <w:bookmarkEnd w:id="0"/>
     <w:p>
       <w:pPr>
         <w:pStyle w:val="ListParagraph"/>
         <w:ind w:left="792"/>
+        <w:rPr>
+          <w:rFonts w:cs="Times New Roman"/>
+          <w:sz w:val="24"/>
+          <w:szCs w:val="24"/>
+        </w:rPr>
       </w:pPr>
     </w:p>
     <w:p>
       <w:pPr>
         <w:pStyle w:val="Heading2"/>
-      </w:pPr>
-      <w:r>
+        <w:rPr>
+          <w:rFonts w:cs="Times New Roman"/>
+          <w:sz w:val="24"/>
+          <w:szCs w:val="24"/>
+        </w:rPr>
+      </w:pPr>
+      <w:r>
+        <w:rPr>
+          <w:rFonts w:cs="Times New Roman"/>
+          <w:sz w:val="24"/>
+          <w:szCs w:val="24"/>
+        </w:rPr>
         <w:lastRenderedPageBreak/>
         <w:t>Sử dụng ebean trong play.</w:t>
       </w:r>
@@ -2370,62 +4383,122 @@
     <w:p>
       <w:pPr>
         <w:pStyle w:val="ListParagraph"/>
-      </w:pPr>
-      <w:bookmarkStart w:id="0" w:name="_GoBack"/>
-      <w:bookmarkEnd w:id="0"/>
-      <w:r>
+        <w:rPr>
+          <w:rFonts w:cs="Times New Roman"/>
+          <w:sz w:val="24"/>
+          <w:szCs w:val="24"/>
+        </w:rPr>
+      </w:pPr>
+      <w:r>
+        <w:rPr>
+          <w:rFonts w:cs="Times New Roman"/>
+          <w:sz w:val="24"/>
+          <w:szCs w:val="24"/>
+        </w:rPr>
         <w:t>Bước 1: Trong file build.sbt, đổi câu lệnh thay đổi câu lệnh: “</w:t>
       </w:r>
       <w:r>
         <w:rPr>
-          <w:b/>
+          <w:rFonts w:cs="Times New Roman"/>
+          <w:b/>
+          <w:sz w:val="24"/>
+          <w:szCs w:val="24"/>
         </w:rPr>
         <w:t>lazy val root = (project in file(".")).enablePlugins(PlayJava)</w:t>
       </w:r>
       <w:r>
+        <w:rPr>
+          <w:rFonts w:cs="Times New Roman"/>
+          <w:sz w:val="24"/>
+          <w:szCs w:val="24"/>
+        </w:rPr>
         <w:t>” thành “</w:t>
       </w:r>
       <w:r>
         <w:rPr>
-          <w:b/>
+          <w:rFonts w:cs="Times New Roman"/>
+          <w:b/>
+          <w:sz w:val="24"/>
+          <w:szCs w:val="24"/>
         </w:rPr>
         <w:t>lazy val root = (project in file(".")).enablePlugins(PlayJava, PlayEbean)</w:t>
       </w:r>
       <w:r>
+        <w:rPr>
+          <w:rFonts w:cs="Times New Roman"/>
+          <w:sz w:val="24"/>
+          <w:szCs w:val="24"/>
+        </w:rPr>
         <w:t>”.</w:t>
       </w:r>
     </w:p>
     <w:p>
       <w:pPr>
         <w:pStyle w:val="ListParagraph"/>
-      </w:pPr>
-      <w:r>
+        <w:rPr>
+          <w:rFonts w:cs="Times New Roman"/>
+          <w:sz w:val="24"/>
+          <w:szCs w:val="24"/>
+        </w:rPr>
+      </w:pPr>
+      <w:r>
+        <w:rPr>
+          <w:rFonts w:cs="Times New Roman"/>
+          <w:sz w:val="24"/>
+          <w:szCs w:val="24"/>
+        </w:rPr>
         <w:t>Bước 2: Trong file plugins.sbt, thêm câu lệnh: “</w:t>
       </w:r>
       <w:r>
         <w:rPr>
-          <w:b/>
+          <w:rFonts w:cs="Times New Roman"/>
+          <w:b/>
+          <w:sz w:val="24"/>
+          <w:szCs w:val="24"/>
         </w:rPr>
         <w:t>addSbtPlugin("com.typesafe.sbt" % "sbt-play-ebean" % "2.0.0")</w:t>
       </w:r>
       <w:r>
+        <w:rPr>
+          <w:rFonts w:cs="Times New Roman"/>
+          <w:sz w:val="24"/>
+          <w:szCs w:val="24"/>
+        </w:rPr>
         <w:t>”.</w:t>
       </w:r>
     </w:p>
     <w:p>
       <w:pPr>
         <w:pStyle w:val="ListParagraph"/>
-      </w:pPr>
-      <w:r>
+        <w:rPr>
+          <w:rFonts w:cs="Times New Roman"/>
+          <w:sz w:val="24"/>
+          <w:szCs w:val="24"/>
+        </w:rPr>
+      </w:pPr>
+      <w:r>
+        <w:rPr>
+          <w:rFonts w:cs="Times New Roman"/>
+          <w:sz w:val="24"/>
+          <w:szCs w:val="24"/>
+        </w:rPr>
         <w:t>Bước 3: import dòng lệnh trong file cần dùng: “</w:t>
       </w:r>
       <w:r>
         <w:rPr>
-          <w:b/>
+          <w:rFonts w:cs="Times New Roman"/>
+          <w:b/>
+          <w:sz w:val="24"/>
+          <w:szCs w:val="24"/>
         </w:rPr>
         <w:t>import com.avaje.ebean</w:t>
       </w:r>
       <w:r>
+        <w:rPr>
+          <w:rFonts w:cs="Times New Roman"/>
+          <w:sz w:val="24"/>
+          <w:szCs w:val="24"/>
+        </w:rPr>
         <w:t>”.</w:t>
       </w:r>
     </w:p>
@@ -2433,6 +4506,11 @@
       <w:pPr>
         <w:pStyle w:val="ListParagraph"/>
         <w:ind w:left="792"/>
+        <w:rPr>
+          <w:rFonts w:cs="Times New Roman"/>
+          <w:sz w:val="24"/>
+          <w:szCs w:val="24"/>
+        </w:rPr>
       </w:pPr>
     </w:p>
     <w:sectPr>

</xml_diff>